<commit_message>
final version of work
</commit_message>
<xml_diff>
--- a/IDUI/gunt - doc/mariska_idui_projekt.docx
+++ b/IDUI/gunt - doc/mariska_idui_projekt.docx
@@ -70,14 +70,9 @@
                     <w:r>
                       <w:rPr>
                         <w:rFonts w:asciiTheme="majorHAnsi" w:eastAsiaTheme="majorEastAsia" w:hAnsiTheme="majorHAnsi" w:cstheme="majorBidi"/>
+                        <w:lang w:eastAsia="cs-CZ"/>
                       </w:rPr>
-                      <w:t>Předmět – Neuronové síťě</w:t>
-                    </w:r>
-                    <w:r>
-                      <w:rPr>
-                        <w:rFonts w:asciiTheme="majorHAnsi" w:eastAsiaTheme="majorEastAsia" w:hAnsiTheme="majorHAnsi" w:cstheme="majorBidi"/>
-                      </w:rPr>
-                      <w:t xml:space="preserve"> </w:t>
+                      <w:t>Předmět – Neuronové sítě</w:t>
                     </w:r>
                   </w:p>
                 </w:tc>
@@ -162,35 +157,7 @@
                         <w:rFonts w:asciiTheme="majorHAnsi" w:eastAsiaTheme="majorEastAsia" w:hAnsiTheme="majorHAnsi" w:cstheme="majorBidi"/>
                         <w:lang w:eastAsia="cs-CZ"/>
                       </w:rPr>
-                      <w:t xml:space="preserve">Řízení </w:t>
-                    </w:r>
-                    <w:r>
-                      <w:rPr>
-                        <w:rFonts w:asciiTheme="majorHAnsi" w:eastAsiaTheme="majorEastAsia" w:hAnsiTheme="majorHAnsi" w:cstheme="majorBidi"/>
-                        <w:lang w:eastAsia="cs-CZ"/>
-                      </w:rPr>
-                      <w:t>laboratorního modelu</w:t>
-                    </w:r>
-                    <w:r>
-                      <w:rPr>
-                        <w:rFonts w:asciiTheme="majorHAnsi" w:eastAsiaTheme="majorEastAsia" w:hAnsiTheme="majorHAnsi" w:cstheme="majorBidi"/>
-                        <w:lang w:eastAsia="cs-CZ"/>
-                      </w:rPr>
-                      <w:t xml:space="preserve"> G.U.N.T. RT</w:t>
-                    </w:r>
-                    <w:r>
-                      <w:rPr>
-                        <w:rFonts w:asciiTheme="majorHAnsi" w:eastAsiaTheme="majorEastAsia" w:hAnsiTheme="majorHAnsi" w:cstheme="majorBidi"/>
-                        <w:lang w:eastAsia="cs-CZ"/>
-                      </w:rPr>
-                      <w:t xml:space="preserve"> </w:t>
-                    </w:r>
-                    <w:r>
-                      <w:rPr>
-                        <w:rFonts w:asciiTheme="majorHAnsi" w:eastAsiaTheme="majorEastAsia" w:hAnsiTheme="majorHAnsi" w:cstheme="majorBidi"/>
-                        <w:lang w:eastAsia="cs-CZ"/>
-                      </w:rPr>
-                      <w:t>050</w:t>
+                      <w:t>Řízení laboratorního modelu G.U.N.T. RT 050</w:t>
                     </w:r>
                   </w:p>
                 </w:tc>
@@ -298,12 +265,1479 @@
         </w:p>
       </w:sdtContent>
     </w:sdt>
-    <w:p>
-      <w:r>
-        <w:lastRenderedPageBreak/>
-        <w:t>Obsah</w:t>
-      </w:r>
-    </w:p>
+    <w:sdt>
+      <w:sdtPr>
+        <w:id w:val="12074696"/>
+        <w:docPartObj>
+          <w:docPartGallery w:val="Table of Contents"/>
+          <w:docPartUnique/>
+        </w:docPartObj>
+      </w:sdtPr>
+      <w:sdtEndPr>
+        <w:rPr>
+          <w:rFonts w:asciiTheme="minorHAnsi" w:eastAsiaTheme="minorEastAsia" w:hAnsiTheme="minorHAnsi" w:cstheme="minorBidi"/>
+          <w:b w:val="0"/>
+          <w:bCs w:val="0"/>
+          <w:color w:val="auto"/>
+          <w:sz w:val="22"/>
+          <w:szCs w:val="22"/>
+          <w:lang w:eastAsia="cs-CZ"/>
+        </w:rPr>
+      </w:sdtEndPr>
+      <w:sdtContent>
+        <w:p>
+          <w:pPr>
+            <w:pStyle w:val="Nadpisobsahu"/>
+          </w:pPr>
+          <w:r>
+            <w:t>Obsah</w:t>
+          </w:r>
+        </w:p>
+        <w:p>
+          <w:pPr>
+            <w:pStyle w:val="Obsah1"/>
+            <w:tabs>
+              <w:tab w:val="right" w:leader="dot" w:pos="9062"/>
+            </w:tabs>
+            <w:rPr>
+              <w:noProof/>
+            </w:rPr>
+          </w:pPr>
+          <w:r>
+            <w:fldChar w:fldCharType="begin"/>
+          </w:r>
+          <w:r>
+            <w:instrText xml:space="preserve"> TOC \o "1-3" \h \z \u </w:instrText>
+          </w:r>
+          <w:r>
+            <w:fldChar w:fldCharType="separate"/>
+          </w:r>
+          <w:hyperlink w:anchor="_Toc359489408" w:history="1">
+            <w:r>
+              <w:rPr>
+                <w:rStyle w:val="Hypertextovodkaz"/>
+                <w:noProof/>
+              </w:rPr>
+              <w:t>Seznam symbolů a zkratek</w:t>
+            </w:r>
+            <w:r>
+              <w:rPr>
+                <w:noProof/>
+                <w:webHidden/>
+              </w:rPr>
+              <w:tab/>
+            </w:r>
+            <w:r>
+              <w:rPr>
+                <w:noProof/>
+                <w:webHidden/>
+              </w:rPr>
+              <w:fldChar w:fldCharType="begin"/>
+            </w:r>
+            <w:r>
+              <w:rPr>
+                <w:noProof/>
+                <w:webHidden/>
+              </w:rPr>
+              <w:instrText xml:space="preserve"> PAGEREF _Toc359489408 \h </w:instrText>
+            </w:r>
+            <w:r>
+              <w:rPr>
+                <w:noProof/>
+                <w:webHidden/>
+              </w:rPr>
+            </w:r>
+            <w:r>
+              <w:rPr>
+                <w:noProof/>
+                <w:webHidden/>
+              </w:rPr>
+              <w:fldChar w:fldCharType="separate"/>
+            </w:r>
+            <w:r>
+              <w:rPr>
+                <w:noProof/>
+                <w:webHidden/>
+              </w:rPr>
+              <w:t>3</w:t>
+            </w:r>
+            <w:r>
+              <w:rPr>
+                <w:noProof/>
+                <w:webHidden/>
+              </w:rPr>
+              <w:fldChar w:fldCharType="end"/>
+            </w:r>
+          </w:hyperlink>
+        </w:p>
+        <w:p>
+          <w:pPr>
+            <w:pStyle w:val="Obsah1"/>
+            <w:tabs>
+              <w:tab w:val="right" w:leader="dot" w:pos="9062"/>
+            </w:tabs>
+            <w:rPr>
+              <w:noProof/>
+            </w:rPr>
+          </w:pPr>
+          <w:hyperlink w:anchor="_Toc359489409" w:history="1">
+            <w:r>
+              <w:rPr>
+                <w:rStyle w:val="Hypertextovodkaz"/>
+                <w:noProof/>
+              </w:rPr>
+              <w:t>Úvod</w:t>
+            </w:r>
+            <w:r>
+              <w:rPr>
+                <w:noProof/>
+                <w:webHidden/>
+              </w:rPr>
+              <w:tab/>
+            </w:r>
+            <w:r>
+              <w:rPr>
+                <w:noProof/>
+                <w:webHidden/>
+              </w:rPr>
+              <w:fldChar w:fldCharType="begin"/>
+            </w:r>
+            <w:r>
+              <w:rPr>
+                <w:noProof/>
+                <w:webHidden/>
+              </w:rPr>
+              <w:instrText xml:space="preserve"> PAGEREF _Toc359489409 \h </w:instrText>
+            </w:r>
+            <w:r>
+              <w:rPr>
+                <w:noProof/>
+                <w:webHidden/>
+              </w:rPr>
+            </w:r>
+            <w:r>
+              <w:rPr>
+                <w:noProof/>
+                <w:webHidden/>
+              </w:rPr>
+              <w:fldChar w:fldCharType="separate"/>
+            </w:r>
+            <w:r>
+              <w:rPr>
+                <w:noProof/>
+                <w:webHidden/>
+              </w:rPr>
+              <w:t>3</w:t>
+            </w:r>
+            <w:r>
+              <w:rPr>
+                <w:noProof/>
+                <w:webHidden/>
+              </w:rPr>
+              <w:fldChar w:fldCharType="end"/>
+            </w:r>
+          </w:hyperlink>
+        </w:p>
+        <w:p>
+          <w:pPr>
+            <w:pStyle w:val="Obsah1"/>
+            <w:tabs>
+              <w:tab w:val="right" w:leader="dot" w:pos="9062"/>
+            </w:tabs>
+            <w:rPr>
+              <w:noProof/>
+            </w:rPr>
+          </w:pPr>
+          <w:hyperlink w:anchor="_Toc359489410" w:history="1">
+            <w:r>
+              <w:rPr>
+                <w:rStyle w:val="Hypertextovodkaz"/>
+                <w:noProof/>
+              </w:rPr>
+              <w:t>Obecné informace o modelu a měření</w:t>
+            </w:r>
+            <w:r>
+              <w:rPr>
+                <w:noProof/>
+                <w:webHidden/>
+              </w:rPr>
+              <w:tab/>
+            </w:r>
+            <w:r>
+              <w:rPr>
+                <w:noProof/>
+                <w:webHidden/>
+              </w:rPr>
+              <w:fldChar w:fldCharType="begin"/>
+            </w:r>
+            <w:r>
+              <w:rPr>
+                <w:noProof/>
+                <w:webHidden/>
+              </w:rPr>
+              <w:instrText xml:space="preserve"> PAGEREF _Toc359489410 \h </w:instrText>
+            </w:r>
+            <w:r>
+              <w:rPr>
+                <w:noProof/>
+                <w:webHidden/>
+              </w:rPr>
+            </w:r>
+            <w:r>
+              <w:rPr>
+                <w:noProof/>
+                <w:webHidden/>
+              </w:rPr>
+              <w:fldChar w:fldCharType="separate"/>
+            </w:r>
+            <w:r>
+              <w:rPr>
+                <w:noProof/>
+                <w:webHidden/>
+              </w:rPr>
+              <w:t>3</w:t>
+            </w:r>
+            <w:r>
+              <w:rPr>
+                <w:noProof/>
+                <w:webHidden/>
+              </w:rPr>
+              <w:fldChar w:fldCharType="end"/>
+            </w:r>
+          </w:hyperlink>
+        </w:p>
+        <w:p>
+          <w:pPr>
+            <w:pStyle w:val="Obsah1"/>
+            <w:tabs>
+              <w:tab w:val="right" w:leader="dot" w:pos="9062"/>
+            </w:tabs>
+            <w:rPr>
+              <w:noProof/>
+            </w:rPr>
+          </w:pPr>
+          <w:hyperlink w:anchor="_Toc359489411" w:history="1">
+            <w:r>
+              <w:rPr>
+                <w:rStyle w:val="Hypertextovodkaz"/>
+                <w:noProof/>
+              </w:rPr>
+              <w:t>Optimální dynamický neuronový model soustavy</w:t>
+            </w:r>
+            <w:r>
+              <w:rPr>
+                <w:noProof/>
+                <w:webHidden/>
+              </w:rPr>
+              <w:tab/>
+            </w:r>
+            <w:r>
+              <w:rPr>
+                <w:noProof/>
+                <w:webHidden/>
+              </w:rPr>
+              <w:fldChar w:fldCharType="begin"/>
+            </w:r>
+            <w:r>
+              <w:rPr>
+                <w:noProof/>
+                <w:webHidden/>
+              </w:rPr>
+              <w:instrText xml:space="preserve"> PAGEREF _Toc359489411 \h </w:instrText>
+            </w:r>
+            <w:r>
+              <w:rPr>
+                <w:noProof/>
+                <w:webHidden/>
+              </w:rPr>
+            </w:r>
+            <w:r>
+              <w:rPr>
+                <w:noProof/>
+                <w:webHidden/>
+              </w:rPr>
+              <w:fldChar w:fldCharType="separate"/>
+            </w:r>
+            <w:r>
+              <w:rPr>
+                <w:noProof/>
+                <w:webHidden/>
+              </w:rPr>
+              <w:t>4</w:t>
+            </w:r>
+            <w:r>
+              <w:rPr>
+                <w:noProof/>
+                <w:webHidden/>
+              </w:rPr>
+              <w:fldChar w:fldCharType="end"/>
+            </w:r>
+          </w:hyperlink>
+        </w:p>
+        <w:p>
+          <w:pPr>
+            <w:pStyle w:val="Obsah2"/>
+            <w:tabs>
+              <w:tab w:val="right" w:leader="dot" w:pos="9062"/>
+            </w:tabs>
+            <w:rPr>
+              <w:noProof/>
+            </w:rPr>
+          </w:pPr>
+          <w:hyperlink w:anchor="_Toc359489412" w:history="1">
+            <w:r>
+              <w:rPr>
+                <w:rStyle w:val="Hypertextovodkaz"/>
+                <w:noProof/>
+              </w:rPr>
+              <w:t>Zadání</w:t>
+            </w:r>
+            <w:r>
+              <w:rPr>
+                <w:noProof/>
+                <w:webHidden/>
+              </w:rPr>
+              <w:tab/>
+            </w:r>
+            <w:r>
+              <w:rPr>
+                <w:noProof/>
+                <w:webHidden/>
+              </w:rPr>
+              <w:fldChar w:fldCharType="begin"/>
+            </w:r>
+            <w:r>
+              <w:rPr>
+                <w:noProof/>
+                <w:webHidden/>
+              </w:rPr>
+              <w:instrText xml:space="preserve"> PAGEREF _Toc359489412 \h </w:instrText>
+            </w:r>
+            <w:r>
+              <w:rPr>
+                <w:noProof/>
+                <w:webHidden/>
+              </w:rPr>
+            </w:r>
+            <w:r>
+              <w:rPr>
+                <w:noProof/>
+                <w:webHidden/>
+              </w:rPr>
+              <w:fldChar w:fldCharType="separate"/>
+            </w:r>
+            <w:r>
+              <w:rPr>
+                <w:noProof/>
+                <w:webHidden/>
+              </w:rPr>
+              <w:t>4</w:t>
+            </w:r>
+            <w:r>
+              <w:rPr>
+                <w:noProof/>
+                <w:webHidden/>
+              </w:rPr>
+              <w:fldChar w:fldCharType="end"/>
+            </w:r>
+          </w:hyperlink>
+        </w:p>
+        <w:p>
+          <w:pPr>
+            <w:pStyle w:val="Obsah2"/>
+            <w:tabs>
+              <w:tab w:val="right" w:leader="dot" w:pos="9062"/>
+            </w:tabs>
+            <w:rPr>
+              <w:noProof/>
+            </w:rPr>
+          </w:pPr>
+          <w:hyperlink w:anchor="_Toc359489413" w:history="1">
+            <w:r>
+              <w:rPr>
+                <w:rStyle w:val="Hypertextovodkaz"/>
+                <w:noProof/>
+              </w:rPr>
+              <w:t>Kritérium optimality</w:t>
+            </w:r>
+            <w:r>
+              <w:rPr>
+                <w:noProof/>
+                <w:webHidden/>
+              </w:rPr>
+              <w:tab/>
+            </w:r>
+            <w:r>
+              <w:rPr>
+                <w:noProof/>
+                <w:webHidden/>
+              </w:rPr>
+              <w:fldChar w:fldCharType="begin"/>
+            </w:r>
+            <w:r>
+              <w:rPr>
+                <w:noProof/>
+                <w:webHidden/>
+              </w:rPr>
+              <w:instrText xml:space="preserve"> PAGEREF _Toc359489413 \h </w:instrText>
+            </w:r>
+            <w:r>
+              <w:rPr>
+                <w:noProof/>
+                <w:webHidden/>
+              </w:rPr>
+            </w:r>
+            <w:r>
+              <w:rPr>
+                <w:noProof/>
+                <w:webHidden/>
+              </w:rPr>
+              <w:fldChar w:fldCharType="separate"/>
+            </w:r>
+            <w:r>
+              <w:rPr>
+                <w:noProof/>
+                <w:webHidden/>
+              </w:rPr>
+              <w:t>5</w:t>
+            </w:r>
+            <w:r>
+              <w:rPr>
+                <w:noProof/>
+                <w:webHidden/>
+              </w:rPr>
+              <w:fldChar w:fldCharType="end"/>
+            </w:r>
+          </w:hyperlink>
+        </w:p>
+        <w:p>
+          <w:pPr>
+            <w:pStyle w:val="Obsah2"/>
+            <w:tabs>
+              <w:tab w:val="right" w:leader="dot" w:pos="9062"/>
+            </w:tabs>
+            <w:rPr>
+              <w:noProof/>
+            </w:rPr>
+          </w:pPr>
+          <w:hyperlink w:anchor="_Toc359489414" w:history="1">
+            <w:r>
+              <w:rPr>
+                <w:rStyle w:val="Hypertextovodkaz"/>
+                <w:noProof/>
+              </w:rPr>
+              <w:t>Identifikace a volba vzorkovací frekvence</w:t>
+            </w:r>
+            <w:r>
+              <w:rPr>
+                <w:noProof/>
+                <w:webHidden/>
+              </w:rPr>
+              <w:tab/>
+            </w:r>
+            <w:r>
+              <w:rPr>
+                <w:noProof/>
+                <w:webHidden/>
+              </w:rPr>
+              <w:fldChar w:fldCharType="begin"/>
+            </w:r>
+            <w:r>
+              <w:rPr>
+                <w:noProof/>
+                <w:webHidden/>
+              </w:rPr>
+              <w:instrText xml:space="preserve"> PAGEREF _Toc359489414 \h </w:instrText>
+            </w:r>
+            <w:r>
+              <w:rPr>
+                <w:noProof/>
+                <w:webHidden/>
+              </w:rPr>
+            </w:r>
+            <w:r>
+              <w:rPr>
+                <w:noProof/>
+                <w:webHidden/>
+              </w:rPr>
+              <w:fldChar w:fldCharType="separate"/>
+            </w:r>
+            <w:r>
+              <w:rPr>
+                <w:noProof/>
+                <w:webHidden/>
+              </w:rPr>
+              <w:t>5</w:t>
+            </w:r>
+            <w:r>
+              <w:rPr>
+                <w:noProof/>
+                <w:webHidden/>
+              </w:rPr>
+              <w:fldChar w:fldCharType="end"/>
+            </w:r>
+          </w:hyperlink>
+        </w:p>
+        <w:p>
+          <w:pPr>
+            <w:pStyle w:val="Obsah2"/>
+            <w:tabs>
+              <w:tab w:val="right" w:leader="dot" w:pos="9062"/>
+            </w:tabs>
+            <w:rPr>
+              <w:noProof/>
+            </w:rPr>
+          </w:pPr>
+          <w:hyperlink w:anchor="_Toc359489415" w:history="1">
+            <w:r>
+              <w:rPr>
+                <w:rStyle w:val="Hypertextovodkaz"/>
+                <w:noProof/>
+              </w:rPr>
+              <w:t>Nalezení optimálního modelu</w:t>
+            </w:r>
+            <w:r>
+              <w:rPr>
+                <w:noProof/>
+                <w:webHidden/>
+              </w:rPr>
+              <w:tab/>
+            </w:r>
+            <w:r>
+              <w:rPr>
+                <w:noProof/>
+                <w:webHidden/>
+              </w:rPr>
+              <w:fldChar w:fldCharType="begin"/>
+            </w:r>
+            <w:r>
+              <w:rPr>
+                <w:noProof/>
+                <w:webHidden/>
+              </w:rPr>
+              <w:instrText xml:space="preserve"> PAGEREF _Toc359489415 \h </w:instrText>
+            </w:r>
+            <w:r>
+              <w:rPr>
+                <w:noProof/>
+                <w:webHidden/>
+              </w:rPr>
+            </w:r>
+            <w:r>
+              <w:rPr>
+                <w:noProof/>
+                <w:webHidden/>
+              </w:rPr>
+              <w:fldChar w:fldCharType="separate"/>
+            </w:r>
+            <w:r>
+              <w:rPr>
+                <w:noProof/>
+                <w:webHidden/>
+              </w:rPr>
+              <w:t>6</w:t>
+            </w:r>
+            <w:r>
+              <w:rPr>
+                <w:noProof/>
+                <w:webHidden/>
+              </w:rPr>
+              <w:fldChar w:fldCharType="end"/>
+            </w:r>
+          </w:hyperlink>
+        </w:p>
+        <w:p>
+          <w:pPr>
+            <w:pStyle w:val="Obsah3"/>
+            <w:tabs>
+              <w:tab w:val="right" w:leader="dot" w:pos="9062"/>
+            </w:tabs>
+            <w:rPr>
+              <w:noProof/>
+            </w:rPr>
+          </w:pPr>
+          <w:hyperlink w:anchor="_Toc359489416" w:history="1">
+            <w:r>
+              <w:rPr>
+                <w:rStyle w:val="Hypertextovodkaz"/>
+                <w:noProof/>
+              </w:rPr>
+              <w:t>Naměřená množina dat</w:t>
+            </w:r>
+            <w:r>
+              <w:rPr>
+                <w:noProof/>
+                <w:webHidden/>
+              </w:rPr>
+              <w:tab/>
+            </w:r>
+            <w:r>
+              <w:rPr>
+                <w:noProof/>
+                <w:webHidden/>
+              </w:rPr>
+              <w:fldChar w:fldCharType="begin"/>
+            </w:r>
+            <w:r>
+              <w:rPr>
+                <w:noProof/>
+                <w:webHidden/>
+              </w:rPr>
+              <w:instrText xml:space="preserve"> PAGEREF _Toc359489416 \h </w:instrText>
+            </w:r>
+            <w:r>
+              <w:rPr>
+                <w:noProof/>
+                <w:webHidden/>
+              </w:rPr>
+            </w:r>
+            <w:r>
+              <w:rPr>
+                <w:noProof/>
+                <w:webHidden/>
+              </w:rPr>
+              <w:fldChar w:fldCharType="separate"/>
+            </w:r>
+            <w:r>
+              <w:rPr>
+                <w:noProof/>
+                <w:webHidden/>
+              </w:rPr>
+              <w:t>6</w:t>
+            </w:r>
+            <w:r>
+              <w:rPr>
+                <w:noProof/>
+                <w:webHidden/>
+              </w:rPr>
+              <w:fldChar w:fldCharType="end"/>
+            </w:r>
+          </w:hyperlink>
+        </w:p>
+        <w:p>
+          <w:pPr>
+            <w:pStyle w:val="Obsah3"/>
+            <w:tabs>
+              <w:tab w:val="right" w:leader="dot" w:pos="9062"/>
+            </w:tabs>
+            <w:rPr>
+              <w:noProof/>
+            </w:rPr>
+          </w:pPr>
+          <w:hyperlink w:anchor="_Toc359489417" w:history="1">
+            <w:r>
+              <w:rPr>
+                <w:rStyle w:val="Hypertextovodkaz"/>
+                <w:noProof/>
+              </w:rPr>
+              <w:t>Trénování neuronové sítě</w:t>
+            </w:r>
+            <w:r>
+              <w:rPr>
+                <w:noProof/>
+                <w:webHidden/>
+              </w:rPr>
+              <w:tab/>
+            </w:r>
+            <w:r>
+              <w:rPr>
+                <w:noProof/>
+                <w:webHidden/>
+              </w:rPr>
+              <w:fldChar w:fldCharType="begin"/>
+            </w:r>
+            <w:r>
+              <w:rPr>
+                <w:noProof/>
+                <w:webHidden/>
+              </w:rPr>
+              <w:instrText xml:space="preserve"> PAGEREF _Toc359489417 \h </w:instrText>
+            </w:r>
+            <w:r>
+              <w:rPr>
+                <w:noProof/>
+                <w:webHidden/>
+              </w:rPr>
+            </w:r>
+            <w:r>
+              <w:rPr>
+                <w:noProof/>
+                <w:webHidden/>
+              </w:rPr>
+              <w:fldChar w:fldCharType="separate"/>
+            </w:r>
+            <w:r>
+              <w:rPr>
+                <w:noProof/>
+                <w:webHidden/>
+              </w:rPr>
+              <w:t>7</w:t>
+            </w:r>
+            <w:r>
+              <w:rPr>
+                <w:noProof/>
+                <w:webHidden/>
+              </w:rPr>
+              <w:fldChar w:fldCharType="end"/>
+            </w:r>
+          </w:hyperlink>
+        </w:p>
+        <w:p>
+          <w:pPr>
+            <w:pStyle w:val="Obsah3"/>
+            <w:tabs>
+              <w:tab w:val="right" w:leader="dot" w:pos="9062"/>
+            </w:tabs>
+            <w:rPr>
+              <w:noProof/>
+            </w:rPr>
+          </w:pPr>
+          <w:hyperlink w:anchor="_Toc359489418" w:history="1">
+            <w:r>
+              <w:rPr>
+                <w:rStyle w:val="Hypertextovodkaz"/>
+                <w:noProof/>
+              </w:rPr>
+              <w:t>Výsledky</w:t>
+            </w:r>
+            <w:r>
+              <w:rPr>
+                <w:noProof/>
+                <w:webHidden/>
+              </w:rPr>
+              <w:tab/>
+            </w:r>
+            <w:r>
+              <w:rPr>
+                <w:noProof/>
+                <w:webHidden/>
+              </w:rPr>
+              <w:fldChar w:fldCharType="begin"/>
+            </w:r>
+            <w:r>
+              <w:rPr>
+                <w:noProof/>
+                <w:webHidden/>
+              </w:rPr>
+              <w:instrText xml:space="preserve"> PAGEREF _Toc359489418 \h </w:instrText>
+            </w:r>
+            <w:r>
+              <w:rPr>
+                <w:noProof/>
+                <w:webHidden/>
+              </w:rPr>
+            </w:r>
+            <w:r>
+              <w:rPr>
+                <w:noProof/>
+                <w:webHidden/>
+              </w:rPr>
+              <w:fldChar w:fldCharType="separate"/>
+            </w:r>
+            <w:r>
+              <w:rPr>
+                <w:noProof/>
+                <w:webHidden/>
+              </w:rPr>
+              <w:t>9</w:t>
+            </w:r>
+            <w:r>
+              <w:rPr>
+                <w:noProof/>
+                <w:webHidden/>
+              </w:rPr>
+              <w:fldChar w:fldCharType="end"/>
+            </w:r>
+          </w:hyperlink>
+        </w:p>
+        <w:p>
+          <w:pPr>
+            <w:pStyle w:val="Obsah2"/>
+            <w:tabs>
+              <w:tab w:val="right" w:leader="dot" w:pos="9062"/>
+            </w:tabs>
+            <w:rPr>
+              <w:noProof/>
+            </w:rPr>
+          </w:pPr>
+          <w:hyperlink w:anchor="_Toc359489419" w:history="1">
+            <w:r>
+              <w:rPr>
+                <w:rStyle w:val="Hypertextovodkaz"/>
+                <w:noProof/>
+              </w:rPr>
+              <w:t>Problémy a doporučení</w:t>
+            </w:r>
+            <w:r>
+              <w:rPr>
+                <w:noProof/>
+                <w:webHidden/>
+              </w:rPr>
+              <w:tab/>
+            </w:r>
+            <w:r>
+              <w:rPr>
+                <w:noProof/>
+                <w:webHidden/>
+              </w:rPr>
+              <w:fldChar w:fldCharType="begin"/>
+            </w:r>
+            <w:r>
+              <w:rPr>
+                <w:noProof/>
+                <w:webHidden/>
+              </w:rPr>
+              <w:instrText xml:space="preserve"> PAGEREF _Toc359489419 \h </w:instrText>
+            </w:r>
+            <w:r>
+              <w:rPr>
+                <w:noProof/>
+                <w:webHidden/>
+              </w:rPr>
+            </w:r>
+            <w:r>
+              <w:rPr>
+                <w:noProof/>
+                <w:webHidden/>
+              </w:rPr>
+              <w:fldChar w:fldCharType="separate"/>
+            </w:r>
+            <w:r>
+              <w:rPr>
+                <w:noProof/>
+                <w:webHidden/>
+              </w:rPr>
+              <w:t>10</w:t>
+            </w:r>
+            <w:r>
+              <w:rPr>
+                <w:noProof/>
+                <w:webHidden/>
+              </w:rPr>
+              <w:fldChar w:fldCharType="end"/>
+            </w:r>
+          </w:hyperlink>
+        </w:p>
+        <w:p>
+          <w:pPr>
+            <w:pStyle w:val="Obsah2"/>
+            <w:tabs>
+              <w:tab w:val="right" w:leader="dot" w:pos="9062"/>
+            </w:tabs>
+            <w:rPr>
+              <w:noProof/>
+            </w:rPr>
+          </w:pPr>
+          <w:hyperlink w:anchor="_Toc359489420" w:history="1">
+            <w:r>
+              <w:rPr>
+                <w:rStyle w:val="Hypertextovodkaz"/>
+                <w:noProof/>
+              </w:rPr>
+              <w:t>Verifikace dynamického modelu</w:t>
+            </w:r>
+            <w:r>
+              <w:rPr>
+                <w:noProof/>
+                <w:webHidden/>
+              </w:rPr>
+              <w:tab/>
+            </w:r>
+            <w:r>
+              <w:rPr>
+                <w:noProof/>
+                <w:webHidden/>
+              </w:rPr>
+              <w:fldChar w:fldCharType="begin"/>
+            </w:r>
+            <w:r>
+              <w:rPr>
+                <w:noProof/>
+                <w:webHidden/>
+              </w:rPr>
+              <w:instrText xml:space="preserve"> PAGEREF _Toc359489420 \h </w:instrText>
+            </w:r>
+            <w:r>
+              <w:rPr>
+                <w:noProof/>
+                <w:webHidden/>
+              </w:rPr>
+            </w:r>
+            <w:r>
+              <w:rPr>
+                <w:noProof/>
+                <w:webHidden/>
+              </w:rPr>
+              <w:fldChar w:fldCharType="separate"/>
+            </w:r>
+            <w:r>
+              <w:rPr>
+                <w:noProof/>
+                <w:webHidden/>
+              </w:rPr>
+              <w:t>11</w:t>
+            </w:r>
+            <w:r>
+              <w:rPr>
+                <w:noProof/>
+                <w:webHidden/>
+              </w:rPr>
+              <w:fldChar w:fldCharType="end"/>
+            </w:r>
+          </w:hyperlink>
+        </w:p>
+        <w:p>
+          <w:pPr>
+            <w:pStyle w:val="Obsah1"/>
+            <w:tabs>
+              <w:tab w:val="right" w:leader="dot" w:pos="9062"/>
+            </w:tabs>
+            <w:rPr>
+              <w:noProof/>
+            </w:rPr>
+          </w:pPr>
+          <w:hyperlink w:anchor="_Toc359489421" w:history="1">
+            <w:r>
+              <w:rPr>
+                <w:rStyle w:val="Hypertextovodkaz"/>
+                <w:noProof/>
+              </w:rPr>
+              <w:t>Automatické řízení otáček soustavy</w:t>
+            </w:r>
+            <w:r>
+              <w:rPr>
+                <w:noProof/>
+                <w:webHidden/>
+              </w:rPr>
+              <w:tab/>
+            </w:r>
+            <w:r>
+              <w:rPr>
+                <w:noProof/>
+                <w:webHidden/>
+              </w:rPr>
+              <w:fldChar w:fldCharType="begin"/>
+            </w:r>
+            <w:r>
+              <w:rPr>
+                <w:noProof/>
+                <w:webHidden/>
+              </w:rPr>
+              <w:instrText xml:space="preserve"> PAGEREF _Toc359489421 \h </w:instrText>
+            </w:r>
+            <w:r>
+              <w:rPr>
+                <w:noProof/>
+                <w:webHidden/>
+              </w:rPr>
+            </w:r>
+            <w:r>
+              <w:rPr>
+                <w:noProof/>
+                <w:webHidden/>
+              </w:rPr>
+              <w:fldChar w:fldCharType="separate"/>
+            </w:r>
+            <w:r>
+              <w:rPr>
+                <w:noProof/>
+                <w:webHidden/>
+              </w:rPr>
+              <w:t>12</w:t>
+            </w:r>
+            <w:r>
+              <w:rPr>
+                <w:noProof/>
+                <w:webHidden/>
+              </w:rPr>
+              <w:fldChar w:fldCharType="end"/>
+            </w:r>
+          </w:hyperlink>
+        </w:p>
+        <w:p>
+          <w:pPr>
+            <w:pStyle w:val="Obsah2"/>
+            <w:tabs>
+              <w:tab w:val="right" w:leader="dot" w:pos="9062"/>
+            </w:tabs>
+            <w:rPr>
+              <w:noProof/>
+            </w:rPr>
+          </w:pPr>
+          <w:hyperlink w:anchor="_Toc359489422" w:history="1">
+            <w:r>
+              <w:rPr>
+                <w:rStyle w:val="Hypertextovodkaz"/>
+                <w:noProof/>
+              </w:rPr>
+              <w:t>Zadaní</w:t>
+            </w:r>
+            <w:r>
+              <w:rPr>
+                <w:noProof/>
+                <w:webHidden/>
+              </w:rPr>
+              <w:tab/>
+            </w:r>
+            <w:r>
+              <w:rPr>
+                <w:noProof/>
+                <w:webHidden/>
+              </w:rPr>
+              <w:fldChar w:fldCharType="begin"/>
+            </w:r>
+            <w:r>
+              <w:rPr>
+                <w:noProof/>
+                <w:webHidden/>
+              </w:rPr>
+              <w:instrText xml:space="preserve"> PAGEREF _Toc359489422 \h </w:instrText>
+            </w:r>
+            <w:r>
+              <w:rPr>
+                <w:noProof/>
+                <w:webHidden/>
+              </w:rPr>
+            </w:r>
+            <w:r>
+              <w:rPr>
+                <w:noProof/>
+                <w:webHidden/>
+              </w:rPr>
+              <w:fldChar w:fldCharType="separate"/>
+            </w:r>
+            <w:r>
+              <w:rPr>
+                <w:noProof/>
+                <w:webHidden/>
+              </w:rPr>
+              <w:t>12</w:t>
+            </w:r>
+            <w:r>
+              <w:rPr>
+                <w:noProof/>
+                <w:webHidden/>
+              </w:rPr>
+              <w:fldChar w:fldCharType="end"/>
+            </w:r>
+          </w:hyperlink>
+        </w:p>
+        <w:p>
+          <w:pPr>
+            <w:pStyle w:val="Obsah2"/>
+            <w:tabs>
+              <w:tab w:val="right" w:leader="dot" w:pos="9062"/>
+            </w:tabs>
+            <w:rPr>
+              <w:noProof/>
+            </w:rPr>
+          </w:pPr>
+          <w:hyperlink w:anchor="_Toc359489423" w:history="1">
+            <w:r>
+              <w:rPr>
+                <w:rStyle w:val="Hypertextovodkaz"/>
+                <w:noProof/>
+              </w:rPr>
+              <w:t>Řízení metodou DIC</w:t>
+            </w:r>
+            <w:r>
+              <w:rPr>
+                <w:noProof/>
+                <w:webHidden/>
+              </w:rPr>
+              <w:tab/>
+            </w:r>
+            <w:r>
+              <w:rPr>
+                <w:noProof/>
+                <w:webHidden/>
+              </w:rPr>
+              <w:fldChar w:fldCharType="begin"/>
+            </w:r>
+            <w:r>
+              <w:rPr>
+                <w:noProof/>
+                <w:webHidden/>
+              </w:rPr>
+              <w:instrText xml:space="preserve"> PAGEREF _Toc359489423 \h </w:instrText>
+            </w:r>
+            <w:r>
+              <w:rPr>
+                <w:noProof/>
+                <w:webHidden/>
+              </w:rPr>
+            </w:r>
+            <w:r>
+              <w:rPr>
+                <w:noProof/>
+                <w:webHidden/>
+              </w:rPr>
+              <w:fldChar w:fldCharType="separate"/>
+            </w:r>
+            <w:r>
+              <w:rPr>
+                <w:noProof/>
+                <w:webHidden/>
+              </w:rPr>
+              <w:t>12</w:t>
+            </w:r>
+            <w:r>
+              <w:rPr>
+                <w:noProof/>
+                <w:webHidden/>
+              </w:rPr>
+              <w:fldChar w:fldCharType="end"/>
+            </w:r>
+          </w:hyperlink>
+        </w:p>
+        <w:p>
+          <w:pPr>
+            <w:pStyle w:val="Obsah2"/>
+            <w:tabs>
+              <w:tab w:val="right" w:leader="dot" w:pos="9062"/>
+            </w:tabs>
+            <w:rPr>
+              <w:noProof/>
+            </w:rPr>
+          </w:pPr>
+          <w:hyperlink w:anchor="_Toc359489424" w:history="1">
+            <w:r>
+              <w:rPr>
+                <w:rStyle w:val="Hypertextovodkaz"/>
+                <w:noProof/>
+              </w:rPr>
+              <w:t>Řízení metodou IMC</w:t>
+            </w:r>
+            <w:r>
+              <w:rPr>
+                <w:noProof/>
+                <w:webHidden/>
+              </w:rPr>
+              <w:tab/>
+            </w:r>
+            <w:r>
+              <w:rPr>
+                <w:noProof/>
+                <w:webHidden/>
+              </w:rPr>
+              <w:fldChar w:fldCharType="begin"/>
+            </w:r>
+            <w:r>
+              <w:rPr>
+                <w:noProof/>
+                <w:webHidden/>
+              </w:rPr>
+              <w:instrText xml:space="preserve"> PAGEREF _Toc359489424 \h </w:instrText>
+            </w:r>
+            <w:r>
+              <w:rPr>
+                <w:noProof/>
+                <w:webHidden/>
+              </w:rPr>
+            </w:r>
+            <w:r>
+              <w:rPr>
+                <w:noProof/>
+                <w:webHidden/>
+              </w:rPr>
+              <w:fldChar w:fldCharType="separate"/>
+            </w:r>
+            <w:r>
+              <w:rPr>
+                <w:noProof/>
+                <w:webHidden/>
+              </w:rPr>
+              <w:t>16</w:t>
+            </w:r>
+            <w:r>
+              <w:rPr>
+                <w:noProof/>
+                <w:webHidden/>
+              </w:rPr>
+              <w:fldChar w:fldCharType="end"/>
+            </w:r>
+          </w:hyperlink>
+        </w:p>
+        <w:p>
+          <w:pPr>
+            <w:pStyle w:val="Obsah1"/>
+            <w:tabs>
+              <w:tab w:val="right" w:leader="dot" w:pos="9062"/>
+            </w:tabs>
+            <w:rPr>
+              <w:noProof/>
+            </w:rPr>
+          </w:pPr>
+          <w:hyperlink w:anchor="_Toc359489425" w:history="1">
+            <w:r>
+              <w:rPr>
+                <w:rStyle w:val="Hypertextovodkaz"/>
+                <w:noProof/>
+              </w:rPr>
+              <w:t>Porovnání a diskuse výsledků metod řízení</w:t>
+            </w:r>
+            <w:r>
+              <w:rPr>
+                <w:noProof/>
+                <w:webHidden/>
+              </w:rPr>
+              <w:tab/>
+            </w:r>
+            <w:r>
+              <w:rPr>
+                <w:noProof/>
+                <w:webHidden/>
+              </w:rPr>
+              <w:fldChar w:fldCharType="begin"/>
+            </w:r>
+            <w:r>
+              <w:rPr>
+                <w:noProof/>
+                <w:webHidden/>
+              </w:rPr>
+              <w:instrText xml:space="preserve"> PAGEREF _Toc359489425 \h </w:instrText>
+            </w:r>
+            <w:r>
+              <w:rPr>
+                <w:noProof/>
+                <w:webHidden/>
+              </w:rPr>
+            </w:r>
+            <w:r>
+              <w:rPr>
+                <w:noProof/>
+                <w:webHidden/>
+              </w:rPr>
+              <w:fldChar w:fldCharType="separate"/>
+            </w:r>
+            <w:r>
+              <w:rPr>
+                <w:noProof/>
+                <w:webHidden/>
+              </w:rPr>
+              <w:t>18</w:t>
+            </w:r>
+            <w:r>
+              <w:rPr>
+                <w:noProof/>
+                <w:webHidden/>
+              </w:rPr>
+              <w:fldChar w:fldCharType="end"/>
+            </w:r>
+          </w:hyperlink>
+        </w:p>
+        <w:p>
+          <w:pPr>
+            <w:pStyle w:val="Obsah1"/>
+            <w:tabs>
+              <w:tab w:val="right" w:leader="dot" w:pos="9062"/>
+            </w:tabs>
+            <w:rPr>
+              <w:noProof/>
+            </w:rPr>
+          </w:pPr>
+          <w:hyperlink w:anchor="_Toc359489426" w:history="1">
+            <w:r>
+              <w:rPr>
+                <w:rStyle w:val="Hypertextovodkaz"/>
+                <w:noProof/>
+              </w:rPr>
+              <w:t>Závěr</w:t>
+            </w:r>
+            <w:r>
+              <w:rPr>
+                <w:noProof/>
+                <w:webHidden/>
+              </w:rPr>
+              <w:tab/>
+            </w:r>
+            <w:r>
+              <w:rPr>
+                <w:noProof/>
+                <w:webHidden/>
+              </w:rPr>
+              <w:fldChar w:fldCharType="begin"/>
+            </w:r>
+            <w:r>
+              <w:rPr>
+                <w:noProof/>
+                <w:webHidden/>
+              </w:rPr>
+              <w:instrText xml:space="preserve"> PAGEREF _Toc359489426 \h </w:instrText>
+            </w:r>
+            <w:r>
+              <w:rPr>
+                <w:noProof/>
+                <w:webHidden/>
+              </w:rPr>
+            </w:r>
+            <w:r>
+              <w:rPr>
+                <w:noProof/>
+                <w:webHidden/>
+              </w:rPr>
+              <w:fldChar w:fldCharType="separate"/>
+            </w:r>
+            <w:r>
+              <w:rPr>
+                <w:noProof/>
+                <w:webHidden/>
+              </w:rPr>
+              <w:t>19</w:t>
+            </w:r>
+            <w:r>
+              <w:rPr>
+                <w:noProof/>
+                <w:webHidden/>
+              </w:rPr>
+              <w:fldChar w:fldCharType="end"/>
+            </w:r>
+          </w:hyperlink>
+        </w:p>
+        <w:p>
+          <w:pPr>
+            <w:pStyle w:val="Obsah1"/>
+            <w:tabs>
+              <w:tab w:val="right" w:leader="dot" w:pos="9062"/>
+            </w:tabs>
+            <w:rPr>
+              <w:noProof/>
+            </w:rPr>
+          </w:pPr>
+          <w:hyperlink w:anchor="_Toc359489427" w:history="1">
+            <w:r>
+              <w:rPr>
+                <w:rStyle w:val="Hypertextovodkaz"/>
+                <w:noProof/>
+              </w:rPr>
+              <w:t>Literatura</w:t>
+            </w:r>
+            <w:r>
+              <w:rPr>
+                <w:noProof/>
+                <w:webHidden/>
+              </w:rPr>
+              <w:tab/>
+            </w:r>
+            <w:r>
+              <w:rPr>
+                <w:noProof/>
+                <w:webHidden/>
+              </w:rPr>
+              <w:fldChar w:fldCharType="begin"/>
+            </w:r>
+            <w:r>
+              <w:rPr>
+                <w:noProof/>
+                <w:webHidden/>
+              </w:rPr>
+              <w:instrText xml:space="preserve"> PAGEREF _Toc359489427 \h </w:instrText>
+            </w:r>
+            <w:r>
+              <w:rPr>
+                <w:noProof/>
+                <w:webHidden/>
+              </w:rPr>
+            </w:r>
+            <w:r>
+              <w:rPr>
+                <w:noProof/>
+                <w:webHidden/>
+              </w:rPr>
+              <w:fldChar w:fldCharType="separate"/>
+            </w:r>
+            <w:r>
+              <w:rPr>
+                <w:noProof/>
+                <w:webHidden/>
+              </w:rPr>
+              <w:t>19</w:t>
+            </w:r>
+            <w:r>
+              <w:rPr>
+                <w:noProof/>
+                <w:webHidden/>
+              </w:rPr>
+              <w:fldChar w:fldCharType="end"/>
+            </w:r>
+          </w:hyperlink>
+        </w:p>
+        <w:p>
+          <w:pPr>
+            <w:pStyle w:val="Obsah1"/>
+            <w:tabs>
+              <w:tab w:val="right" w:leader="dot" w:pos="9062"/>
+            </w:tabs>
+            <w:rPr>
+              <w:noProof/>
+            </w:rPr>
+          </w:pPr>
+          <w:hyperlink w:anchor="_Toc359489428" w:history="1">
+            <w:r>
+              <w:rPr>
+                <w:rStyle w:val="Hypertextovodkaz"/>
+                <w:noProof/>
+              </w:rPr>
+              <w:t>Přílohy</w:t>
+            </w:r>
+            <w:r>
+              <w:rPr>
+                <w:noProof/>
+                <w:webHidden/>
+              </w:rPr>
+              <w:tab/>
+            </w:r>
+            <w:r>
+              <w:rPr>
+                <w:noProof/>
+                <w:webHidden/>
+              </w:rPr>
+              <w:fldChar w:fldCharType="begin"/>
+            </w:r>
+            <w:r>
+              <w:rPr>
+                <w:noProof/>
+                <w:webHidden/>
+              </w:rPr>
+              <w:instrText xml:space="preserve"> PAGEREF _Toc359489428 \h </w:instrText>
+            </w:r>
+            <w:r>
+              <w:rPr>
+                <w:noProof/>
+                <w:webHidden/>
+              </w:rPr>
+            </w:r>
+            <w:r>
+              <w:rPr>
+                <w:noProof/>
+                <w:webHidden/>
+              </w:rPr>
+              <w:fldChar w:fldCharType="separate"/>
+            </w:r>
+            <w:r>
+              <w:rPr>
+                <w:noProof/>
+                <w:webHidden/>
+              </w:rPr>
+              <w:t>20</w:t>
+            </w:r>
+            <w:r>
+              <w:rPr>
+                <w:noProof/>
+                <w:webHidden/>
+              </w:rPr>
+              <w:fldChar w:fldCharType="end"/>
+            </w:r>
+          </w:hyperlink>
+        </w:p>
+        <w:p>
+          <w:r>
+            <w:fldChar w:fldCharType="end"/>
+          </w:r>
+        </w:p>
+      </w:sdtContent>
+    </w:sdt>
+    <w:p/>
     <w:p>
       <w:pPr>
         <w:rPr>
@@ -318,10 +1752,12 @@
       <w:pPr>
         <w:pStyle w:val="Nadpis1"/>
       </w:pPr>
+      <w:bookmarkStart w:id="0" w:name="_Toc359489408"/>
       <w:r>
         <w:lastRenderedPageBreak/>
         <w:t>Seznam symbolů a zkratek</w:t>
       </w:r>
+      <w:bookmarkEnd w:id="0"/>
     </w:p>
     <w:p>
       <w:pPr>
@@ -366,9 +1802,11 @@
       <w:pPr>
         <w:pStyle w:val="Nadpis1"/>
       </w:pPr>
+      <w:bookmarkStart w:id="1" w:name="_Toc359489409"/>
       <w:r>
         <w:t>Úvod</w:t>
       </w:r>
+      <w:bookmarkEnd w:id="1"/>
     </w:p>
     <w:p>
       <w:pPr>
@@ -387,19 +1825,13 @@
         <w:t xml:space="preserve"> práce </w:t>
       </w:r>
       <w:r>
-        <w:t>má</w:t>
-      </w:r>
-      <w:r>
-        <w:t xml:space="preserve"> </w:t>
-      </w:r>
-      <w:r>
-        <w:t>dva</w:t>
-      </w:r>
-      <w:r>
-        <w:t xml:space="preserve"> hlavní cíle. Za prvé se </w:t>
-      </w:r>
-      <w:r>
-        <w:t>má</w:t>
+        <w:t>mádva</w:t>
+      </w:r>
+      <w:r>
+        <w:t xml:space="preserve"> hlavní cíle. Za prvé </w:t>
+      </w:r>
+      <w:r>
+        <w:t>je třeba</w:t>
       </w:r>
       <w:r>
         <w:t xml:space="preserve"> namodelovat optimální dynamický </w:t>
@@ -462,7 +1894,7 @@
         </w:numPr>
       </w:pPr>
       <w:r>
-        <w:t xml:space="preserve">Řízení s vnitřním modelem pomocí inverzní neuronové sítě a dynamického neuronového modelu soustavy (IMC – Internal </w:t>
+        <w:t>Řízení s vnitřním modelem pomocí inverzní neuronové sítě a dynamického neuronového modelu soustavy (IMC – Internal</w:t>
       </w:r>
       <w:r>
         <w:t>M</w:t>
@@ -498,9 +1930,11 @@
       <w:pPr>
         <w:pStyle w:val="Nadpis1"/>
       </w:pPr>
+      <w:bookmarkStart w:id="2" w:name="_Toc359489410"/>
       <w:r>
         <w:t>Obecné informace o modelu a měření</w:t>
       </w:r>
+      <w:bookmarkEnd w:id="2"/>
     </w:p>
     <w:p>
       <w:pPr>
@@ -519,13 +1953,7 @@
         <w:t xml:space="preserve">předpřipravený </w:t>
       </w:r>
       <w:r>
-        <w:t>model byl použit</w:t>
-      </w:r>
-      <w:r>
-        <w:t>,</w:t>
-      </w:r>
-      <w:r>
-        <w:t xml:space="preserve"> jak pro sběr dat, tak i pro následné řízení soustavy.</w:t>
+        <w:t>model byl použit jak pro sběr dat, tak i pro následné řízení soustavy.</w:t>
       </w:r>
     </w:p>
     <w:p>
@@ -592,14 +2020,27 @@
       <w:r>
         <w:t xml:space="preserve">Obrázek </w:t>
       </w:r>
-      <w:fldSimple w:instr=" SEQ Obrázek \* ARABIC ">
-        <w:r>
-          <w:rPr>
-            <w:noProof/>
-          </w:rPr>
-          <w:t>1</w:t>
-        </w:r>
-      </w:fldSimple>
+      <w:r>
+        <w:fldChar w:fldCharType="begin"/>
+      </w:r>
+      <w:r>
+        <w:instrText xml:space="preserve"> SEQ Obrázek \* ARABIC </w:instrText>
+      </w:r>
+      <w:r>
+        <w:fldChar w:fldCharType="separate"/>
+      </w:r>
+      <w:r>
+        <w:rPr>
+          <w:noProof/>
+        </w:rPr>
+        <w:t>1</w:t>
+      </w:r>
+      <w:r>
+        <w:rPr>
+          <w:noProof/>
+        </w:rPr>
+        <w:fldChar w:fldCharType="end"/>
+      </w:r>
       <w:r>
         <w:t xml:space="preserve"> – </w:t>
       </w:r>
@@ -672,14 +2113,27 @@
       <w:r>
         <w:t xml:space="preserve">Obrázek </w:t>
       </w:r>
-      <w:fldSimple w:instr=" SEQ Obrázek \* ARABIC ">
-        <w:r>
-          <w:rPr>
-            <w:noProof/>
-          </w:rPr>
-          <w:t>2</w:t>
-        </w:r>
-      </w:fldSimple>
+      <w:r>
+        <w:fldChar w:fldCharType="begin"/>
+      </w:r>
+      <w:r>
+        <w:instrText xml:space="preserve"> SEQ Obrázek \* ARABIC </w:instrText>
+      </w:r>
+      <w:r>
+        <w:fldChar w:fldCharType="separate"/>
+      </w:r>
+      <w:r>
+        <w:rPr>
+          <w:noProof/>
+        </w:rPr>
+        <w:t>2</w:t>
+      </w:r>
+      <w:r>
+        <w:rPr>
+          <w:noProof/>
+        </w:rPr>
+        <w:fldChar w:fldCharType="end"/>
+      </w:r>
       <w:r>
         <w:t xml:space="preserve"> – </w:t>
       </w:r>
@@ -722,7 +2176,7 @@
         <w:t xml:space="preserve"> V</w:t>
       </w:r>
       <w:r>
-        <w:t>. Oba jsou převedeny pomocí metody zvané „Range Normalization“ (rozsahová normalizace). Ta umožňuje určitý rozsah hodnot mapovat na jiný rozsah hodnot.</w:t>
+        <w:t>. Oba jsou převedeny pomocí metody zvané „RangeNormalization“ (rozsahová normalizace). Ta umožňuje určitý rozsah hodnot mapovat na jiný rozsah hodnot.</w:t>
       </w:r>
     </w:p>
     <w:p>
@@ -1312,9 +2766,6 @@
       <w:r>
         <w:t>Kde</w:t>
       </w:r>
-      <w:r>
-        <w:t xml:space="preserve"> </w:t>
-      </w:r>
       <m:oMath>
         <m:sSub>
           <m:sSubPr>
@@ -1437,9 +2888,6 @@
         </m:sSub>
       </m:oMath>
       <w:r>
-        <w:t xml:space="preserve"> </w:t>
-      </w:r>
-      <w:r>
         <w:t>je maximální, minimální hodnota původního rozsahu.</w:t>
       </w:r>
       <w:r>
@@ -1450,17 +2898,21 @@
       <w:pPr>
         <w:pStyle w:val="Nadpis1"/>
       </w:pPr>
+      <w:bookmarkStart w:id="3" w:name="_Toc359489411"/>
       <w:r>
         <w:t>Optimální dynamický neuronový model soustavy</w:t>
       </w:r>
+      <w:bookmarkEnd w:id="3"/>
     </w:p>
     <w:p>
       <w:pPr>
         <w:pStyle w:val="Nadpis2"/>
       </w:pPr>
+      <w:bookmarkStart w:id="4" w:name="_Toc359489412"/>
       <w:r>
         <w:t>Zadání</w:t>
       </w:r>
+      <w:bookmarkEnd w:id="4"/>
     </w:p>
     <w:p>
       <w:pPr>
@@ -1533,9 +2985,11 @@
       <w:pPr>
         <w:pStyle w:val="Nadpis2"/>
       </w:pPr>
+      <w:bookmarkStart w:id="5" w:name="_Toc359489413"/>
       <w:r>
         <w:t>Kritérium optimality</w:t>
       </w:r>
+      <w:bookmarkEnd w:id="5"/>
     </w:p>
     <w:p>
       <w:r>
@@ -1833,9 +3287,6 @@
         </m:r>
       </m:oMath>
       <w:r>
-        <w:t xml:space="preserve"> </w:t>
-      </w:r>
-      <w:r>
         <w:t>je skutečn</w:t>
       </w:r>
       <w:r>
@@ -1924,99 +3375,101 @@
         </m:sSub>
       </m:oMath>
       <w:r>
+        <w:t>je celkový počet neuronů v použité neuronové síti.</w:t>
+      </w:r>
+    </w:p>
+    <w:p>
+      <w:pPr>
+        <w:pStyle w:val="OdstavecNice"/>
+      </w:pPr>
+      <w:r>
+        <w:t>Cílem optimalizace, podle tohoto kritéria, je tedy co nejpřesnější odhad výstupních hodnot vůči reálnému průběhu výstupu (první část kriteriálního vzorce) a zároveň minimalizujeme počet neuronů obsažených v  neuronové síti (zachováme tím i vlastnost generalizace sítě).</w:t>
+      </w:r>
+      <w:r>
+        <w:t xml:space="preserve"> Kriteriální funkci budeme tedy minimalizovat.</w:t>
+      </w:r>
+    </w:p>
+    <w:p>
+      <w:pPr>
+        <w:pStyle w:val="Nadpis2"/>
+      </w:pPr>
+      <w:bookmarkStart w:id="6" w:name="_Toc359489414"/>
+      <w:r>
+        <w:t>Identifikace a v</w:t>
+      </w:r>
+      <w:r>
+        <w:t>olba vzorkovací frekvence</w:t>
+      </w:r>
+      <w:bookmarkEnd w:id="6"/>
+    </w:p>
+    <w:p>
+      <w:pPr>
+        <w:pStyle w:val="OdstavecNice"/>
+      </w:pPr>
+      <w:r>
+        <w:t>První</w:t>
+      </w:r>
+      <w:r>
+        <w:t xml:space="preserve">mvoleným parametrem </w:t>
+      </w:r>
+      <w:r>
+        <w:t>pro nasnímání dat, které budou dále zpracovávány</w:t>
+      </w:r>
+      <w:r>
+        <w:t>,</w:t>
+      </w:r>
+      <w:r>
+        <w:t xml:space="preserve"> je vzorkovací </w:t>
+      </w:r>
+      <w:r>
+        <w:t>perioda</w:t>
+      </w:r>
+      <w:r>
+        <w:t xml:space="preserve"> a předpoklad jakého řádu je zkoumaný systém.</w:t>
+      </w:r>
+      <w:r>
+        <w:t xml:space="preserve"> Volba těchto dvou parametrů ovlivňuje následný model systému.</w:t>
+      </w:r>
+      <w:r>
+        <w:t>V rámci konzultace ohledně snímání dat, bylo doporučeno, aby počet nasnímaných dat byl mezi 15-20 vzorky</w:t>
+      </w:r>
+      <w:r>
+        <w:t xml:space="preserve"> (informace je odvozena ze zkušenosti)</w:t>
+      </w:r>
+      <w:r>
+        <w:t xml:space="preserve"> na přechod soustavy znovu do ustáleného stavu</w:t>
+      </w:r>
+      <w:r>
+        <w:t xml:space="preserve"> po skokové změně na vstupu</w:t>
+      </w:r>
+      <w:r>
+        <w:t>. Z přiloženého obrázku níže je vidět odezva na definovaný skok vstupního napětí</w:t>
+      </w:r>
+      <w:r>
+        <w:t>.</w:t>
+      </w:r>
+    </w:p>
+    <w:p>
+      <w:pPr>
+        <w:pStyle w:val="OdstavecNice"/>
+      </w:pPr>
+      <w:r>
+        <w:t>Doba od začátku reakce až do ustálení trvá zhruba 15 sekund (odečteno z</w:t>
+      </w:r>
+      <w:r>
+        <w:t> </w:t>
+      </w:r>
+      <w:r>
+        <w:t>grafu</w:t>
+      </w:r>
+      <w:r>
         <w:t xml:space="preserve"> </w:t>
       </w:r>
       <w:r>
-        <w:t>je celkový počet neuronů v použité neuronové síti.</w:t>
-      </w:r>
-    </w:p>
-    <w:p>
-      <w:pPr>
-        <w:pStyle w:val="OdstavecNice"/>
-      </w:pPr>
-      <w:r>
-        <w:t>Cílem optimalizace, podle tohoto kritéria, je tedy co nejpřesnější odhad výstupních hodnot vůči reálnému průběhu výstupu (první část kriteriálního vzorce) a zároveň minimalizujeme počet neuronů obsažených v  neuronové síti (zachováme tím i vlastnost generalizace sítě).</w:t>
-      </w:r>
-      <w:r>
-        <w:t xml:space="preserve"> Kriteriální funkci budeme tedy minimalizovat. Vhodnější model má menší hodnotu kritéria.</w:t>
-      </w:r>
-    </w:p>
-    <w:p>
-      <w:pPr>
-        <w:pStyle w:val="Nadpis2"/>
-      </w:pPr>
-      <w:r>
-        <w:t>Identifikace a v</w:t>
-      </w:r>
-      <w:r>
-        <w:t>olba vzorkovací frekvence</w:t>
-      </w:r>
-    </w:p>
-    <w:p>
-      <w:pPr>
-        <w:pStyle w:val="OdstavecNice"/>
-      </w:pPr>
-      <w:r>
-        <w:t>První</w:t>
-      </w:r>
-      <w:r>
-        <w:t>m</w:t>
+        <w:t>viz.</w:t>
       </w:r>
       <w:r>
         <w:t xml:space="preserve"> </w:t>
-      </w:r>
-      <w:r>
-        <w:t xml:space="preserve">voleným parametrem </w:t>
-      </w:r>
-      <w:r>
-        <w:t>pro nasnímání dat, které budou dále zpracovávány</w:t>
-      </w:r>
-      <w:r>
-        <w:t>,</w:t>
-      </w:r>
-      <w:r>
-        <w:t xml:space="preserve"> je vzorkovací </w:t>
-      </w:r>
-      <w:r>
-        <w:t>perioda</w:t>
-      </w:r>
-      <w:r>
-        <w:t xml:space="preserve"> a předpoklad jakého řádu je zkoumaný systém.</w:t>
-      </w:r>
-      <w:r>
-        <w:t xml:space="preserve"> Volba těchto dvou parametrů ovlivňuje následný model systému.</w:t>
-      </w:r>
-      <w:r>
-        <w:t xml:space="preserve"> </w:t>
-      </w:r>
-      <w:r>
-        <w:t>V rámci konzultace ohledně snímání dat, bylo doporučeno, aby počet nasnímaných dat byl mezi 15-20 vzorky</w:t>
-      </w:r>
-      <w:r>
-        <w:t xml:space="preserve"> (informace je odvozena ze zkušenosti)</w:t>
-      </w:r>
-      <w:r>
-        <w:t xml:space="preserve"> na přechod soustavy znovu do ustáleného stavu. Z přiloženého obrázku níže, je vidět odezva na definovaný skok vstupního napětí</w:t>
-      </w:r>
-      <w:r>
-        <w:t>.</w:t>
-      </w:r>
-    </w:p>
-    <w:p>
-      <w:pPr>
-        <w:pStyle w:val="OdstavecNice"/>
-      </w:pPr>
-      <w:r>
-        <w:t>Doba od začátku reakce až do ustálení trvá zhruba 15 sekund (odečteno z</w:t>
-      </w:r>
-      <w:r>
-        <w:t> </w:t>
-      </w:r>
-      <w:r>
-        <w:t>grafu</w:t>
-      </w:r>
-      <w:r>
-        <w:t xml:space="preserve"> viz. </w:t>
       </w:r>
       <w:r>
         <w:fldChar w:fldCharType="begin"/>
@@ -2160,13 +3613,7 @@
         <w:t xml:space="preserve"> indikuje systém minimálně </w:t>
       </w:r>
       <w:r>
-        <w:t>druhého řádu,</w:t>
-      </w:r>
-      <w:r>
-        <w:t xml:space="preserve"> </w:t>
-      </w:r>
-      <w:r>
-        <w:t>p</w:t>
+        <w:t>druhého řádu,p</w:t>
       </w:r>
       <w:r>
         <w:t xml:space="preserve">roto pro rovnice a trénování modelu je jako výchozí řád soustavy </w:t>
@@ -2243,19 +3690,32 @@
         <w:pStyle w:val="Titulek"/>
         <w:jc w:val="center"/>
       </w:pPr>
-      <w:bookmarkStart w:id="0" w:name="_Ref359154006"/>
+      <w:bookmarkStart w:id="7" w:name="_Ref359154006"/>
       <w:r>
         <w:t xml:space="preserve">Obrázek </w:t>
       </w:r>
-      <w:fldSimple w:instr=" SEQ Obrázek \* ARABIC ">
-        <w:r>
-          <w:rPr>
-            <w:noProof/>
-          </w:rPr>
-          <w:t>3</w:t>
-        </w:r>
-      </w:fldSimple>
-      <w:bookmarkEnd w:id="0"/>
+      <w:r>
+        <w:fldChar w:fldCharType="begin"/>
+      </w:r>
+      <w:r>
+        <w:instrText xml:space="preserve"> SEQ Obrázek \* ARABIC </w:instrText>
+      </w:r>
+      <w:r>
+        <w:fldChar w:fldCharType="separate"/>
+      </w:r>
+      <w:r>
+        <w:rPr>
+          <w:noProof/>
+        </w:rPr>
+        <w:t>3</w:t>
+      </w:r>
+      <w:r>
+        <w:rPr>
+          <w:noProof/>
+        </w:rPr>
+        <w:fldChar w:fldCharType="end"/>
+      </w:r>
+      <w:bookmarkEnd w:id="7"/>
       <w:r>
         <w:t xml:space="preserve"> – </w:t>
       </w:r>
@@ -2267,28 +3727,38 @@
       <w:pPr>
         <w:pStyle w:val="Nadpis2"/>
       </w:pPr>
+      <w:bookmarkStart w:id="8" w:name="_Toc359489415"/>
       <w:r>
         <w:t>N</w:t>
       </w:r>
       <w:r>
         <w:t>alezení optimálního modelu</w:t>
       </w:r>
+      <w:bookmarkEnd w:id="8"/>
     </w:p>
     <w:p>
       <w:pPr>
         <w:pStyle w:val="OdstavecNice"/>
       </w:pPr>
       <w:r>
-        <w:t>Cílem této kapitoly je popsat postup nalezení optimálního neuronového modelu, kde optimality je definována kriteriální funkcí.</w:t>
+        <w:t xml:space="preserve">Cílem této kapitoly je popsat postup nalezení optimálního neuronového modelu, kde </w:t>
+      </w:r>
+      <w:r>
+        <w:t xml:space="preserve">míra </w:t>
+      </w:r>
+      <w:r>
+        <w:t>optimality je definována kriteriální funkcí.</w:t>
       </w:r>
     </w:p>
     <w:p>
       <w:pPr>
         <w:pStyle w:val="Nadpis3"/>
       </w:pPr>
+      <w:bookmarkStart w:id="9" w:name="_Toc359489416"/>
       <w:r>
         <w:t>Naměřená množina dat</w:t>
       </w:r>
+      <w:bookmarkEnd w:id="9"/>
     </w:p>
     <w:p>
       <w:pPr>
@@ -2307,7 +3777,16 @@
         <w:t>zapojený</w:t>
       </w:r>
       <w:r>
-        <w:t xml:space="preserve"> model měření v simulinku vypadal následovně.</w:t>
+        <w:t xml:space="preserve"> model měření v </w:t>
+      </w:r>
+      <w:r>
+        <w:t>Simulinku</w:t>
+      </w:r>
+      <w:r>
+        <w:t xml:space="preserve"> </w:t>
+      </w:r>
+      <w:r>
+        <w:t>vypadal následovně.</w:t>
       </w:r>
     </w:p>
     <w:p>
@@ -2375,19 +3854,35 @@
       <w:r>
         <w:t xml:space="preserve">Obrázek </w:t>
       </w:r>
-      <w:fldSimple w:instr=" SEQ Obrázek \* ARABIC ">
-        <w:r>
-          <w:rPr>
-            <w:noProof/>
-          </w:rPr>
-          <w:t>4</w:t>
-        </w:r>
-      </w:fldSimple>
+      <w:r>
+        <w:fldChar w:fldCharType="begin"/>
+      </w:r>
+      <w:r>
+        <w:instrText xml:space="preserve"> SEQ Obrázek \* ARABIC </w:instrText>
+      </w:r>
+      <w:r>
+        <w:fldChar w:fldCharType="separate"/>
+      </w:r>
+      <w:r>
+        <w:rPr>
+          <w:noProof/>
+        </w:rPr>
+        <w:t>4</w:t>
+      </w:r>
+      <w:r>
+        <w:rPr>
+          <w:noProof/>
+        </w:rPr>
+        <w:fldChar w:fldCharType="end"/>
+      </w:r>
       <w:r>
         <w:t xml:space="preserve"> – </w:t>
       </w:r>
       <w:r>
-        <w:t xml:space="preserve">Simulink </w:t>
+        <w:t>Simulink</w:t>
+      </w:r>
+      <w:r>
+        <w:t xml:space="preserve"> </w:t>
       </w:r>
       <w:r>
         <w:t>schéma</w:t>
@@ -2415,7 +3910,43 @@
       </w:pPr>
       <w:r>
         <w:lastRenderedPageBreak/>
-        <w:t xml:space="preserve">Průbě celé naměřené množiny je zobrazen níže, aby bylo vizuálně kontrolovatelné, že byl proměřen vhodně celý pracovní prostor systému. Volba vstupního signálu byl volen náhodně pomocí bloku „Uniform Random Number“ (seed = </w:t>
+        <w:t>Průbě</w:t>
+      </w:r>
+      <w:r>
+        <w:t>h</w:t>
+      </w:r>
+      <w:r>
+        <w:t xml:space="preserve"> celé naměřené množiny je zobrazen níže, aby bylo vizuálně kontrolovatelné, že byl proměřen vhodně celý pracovní prostor systému. Volba vstupního signálu byl</w:t>
+      </w:r>
+      <w:r>
+        <w:t xml:space="preserve">a </w:t>
+      </w:r>
+      <w:r>
+        <w:t>volen</w:t>
+      </w:r>
+      <w:r>
+        <w:t>a</w:t>
+      </w:r>
+      <w:r>
+        <w:t xml:space="preserve"> </w:t>
+      </w:r>
+      <w:r>
+        <w:t>pseudo</w:t>
+      </w:r>
+      <w:r>
+        <w:t>náhodně pomocí bloku „Uniform</w:t>
+      </w:r>
+      <w:r>
+        <w:t xml:space="preserve"> </w:t>
+      </w:r>
+      <w:r>
+        <w:t>Random</w:t>
+      </w:r>
+      <w:r>
+        <w:t xml:space="preserve"> </w:t>
+      </w:r>
+      <w:r>
+        <w:t xml:space="preserve">Number“ (seed = </w:t>
       </w:r>
       <w:r>
         <w:t>615482</w:t>
@@ -2430,6 +3961,7 @@
     <w:p>
       <w:pPr>
         <w:keepNext/>
+        <w:jc w:val="center"/>
       </w:pPr>
       <w:r>
         <w:rPr>
@@ -2437,9 +3969,9 @@
         </w:rPr>
         <w:drawing>
           <wp:inline distT="0" distB="0" distL="0" distR="0">
-            <wp:extent cx="5689987" cy="2894275"/>
-            <wp:effectExtent l="19050" t="0" r="5963" b="0"/>
-            <wp:docPr id="8" name="Obrázek 7" descr="measure075.emf"/>
+            <wp:extent cx="5139639" cy="2592125"/>
+            <wp:effectExtent l="19050" t="0" r="3861" b="0"/>
+            <wp:docPr id="12" name="Obrázek 11" descr="measureAll1.emf"/>
             <wp:cNvGraphicFramePr>
               <a:graphicFrameLocks xmlns:a="http://schemas.openxmlformats.org/drawingml/2006/main" noChangeAspect="1"/>
             </wp:cNvGraphicFramePr>
@@ -2447,12 +3979,12 @@
               <a:graphicData uri="http://schemas.openxmlformats.org/drawingml/2006/picture">
                 <pic:pic xmlns:pic="http://schemas.openxmlformats.org/drawingml/2006/picture">
                   <pic:nvPicPr>
-                    <pic:cNvPr id="0" name="measure075.emf"/>
+                    <pic:cNvPr id="0" name="measureAll1.emf"/>
                     <pic:cNvPicPr/>
                   </pic:nvPicPr>
                   <pic:blipFill>
                     <a:blip r:embed="rId14"/>
-                    <a:srcRect l="10432" t="4843" r="8017" b="7692"/>
+                    <a:srcRect l="9195" t="5505" r="7566" b="1499"/>
                     <a:stretch>
                       <a:fillRect/>
                     </a:stretch>
@@ -2460,7 +3992,7 @@
                   <pic:spPr>
                     <a:xfrm>
                       <a:off x="0" y="0"/>
-                      <a:ext cx="5698195" cy="2898450"/>
+                      <a:ext cx="5141291" cy="2592958"/>
                     </a:xfrm>
                     <a:prstGeom prst="rect">
                       <a:avLst/>
@@ -2481,14 +4013,27 @@
       <w:r>
         <w:t xml:space="preserve">Obrázek </w:t>
       </w:r>
-      <w:fldSimple w:instr=" SEQ Obrázek \* ARABIC ">
-        <w:r>
-          <w:rPr>
-            <w:noProof/>
-          </w:rPr>
-          <w:t>5</w:t>
-        </w:r>
-      </w:fldSimple>
+      <w:r>
+        <w:fldChar w:fldCharType="begin"/>
+      </w:r>
+      <w:r>
+        <w:instrText xml:space="preserve"> SEQ Obrázek \* ARABIC </w:instrText>
+      </w:r>
+      <w:r>
+        <w:fldChar w:fldCharType="separate"/>
+      </w:r>
+      <w:r>
+        <w:rPr>
+          <w:noProof/>
+        </w:rPr>
+        <w:t>5</w:t>
+      </w:r>
+      <w:r>
+        <w:rPr>
+          <w:noProof/>
+        </w:rPr>
+        <w:fldChar w:fldCharType="end"/>
+      </w:r>
       <w:r>
         <w:t xml:space="preserve"> – </w:t>
       </w:r>
@@ -2499,6 +4044,7 @@
     <w:p>
       <w:pPr>
         <w:keepNext/>
+        <w:jc w:val="center"/>
       </w:pPr>
       <w:r>
         <w:rPr>
@@ -2506,9 +4052,9 @@
         </w:rPr>
         <w:drawing>
           <wp:inline distT="0" distB="0" distL="0" distR="0">
-            <wp:extent cx="5642279" cy="2798859"/>
-            <wp:effectExtent l="19050" t="0" r="0" b="0"/>
-            <wp:docPr id="9" name="Obrázek 8" descr="measure075-detail.emf"/>
+            <wp:extent cx="5231053" cy="2734181"/>
+            <wp:effectExtent l="19050" t="0" r="7697" b="0"/>
+            <wp:docPr id="11" name="Obrázek 10" descr="measureDetail.emf"/>
             <wp:cNvGraphicFramePr>
               <a:graphicFrameLocks xmlns:a="http://schemas.openxmlformats.org/drawingml/2006/main" noChangeAspect="1"/>
             </wp:cNvGraphicFramePr>
@@ -2516,12 +4062,12 @@
               <a:graphicData uri="http://schemas.openxmlformats.org/drawingml/2006/picture">
                 <pic:pic xmlns:pic="http://schemas.openxmlformats.org/drawingml/2006/picture">
                   <pic:nvPicPr>
-                    <pic:cNvPr id="0" name="measure075-detail.emf"/>
+                    <pic:cNvPr id="0" name="measureDetail.emf"/>
                     <pic:cNvPicPr/>
                   </pic:nvPicPr>
                   <pic:blipFill>
                     <a:blip r:embed="rId15"/>
-                    <a:srcRect l="10434" t="5698" r="8569" b="6834"/>
+                    <a:srcRect l="8430" t="4594" r="7769" b="1767"/>
                     <a:stretch>
                       <a:fillRect/>
                     </a:stretch>
@@ -2529,7 +4075,7 @@
                   <pic:spPr>
                     <a:xfrm>
                       <a:off x="0" y="0"/>
-                      <a:ext cx="5651788" cy="2803576"/>
+                      <a:ext cx="5241645" cy="2739717"/>
                     </a:xfrm>
                     <a:prstGeom prst="rect">
                       <a:avLst/>
@@ -2550,14 +4096,27 @@
       <w:r>
         <w:t xml:space="preserve">Obrázek </w:t>
       </w:r>
-      <w:fldSimple w:instr=" SEQ Obrázek \* ARABIC ">
-        <w:r>
-          <w:rPr>
-            <w:noProof/>
-          </w:rPr>
-          <w:t>6</w:t>
-        </w:r>
-      </w:fldSimple>
+      <w:r>
+        <w:fldChar w:fldCharType="begin"/>
+      </w:r>
+      <w:r>
+        <w:instrText xml:space="preserve"> SEQ Obrázek \* ARABIC </w:instrText>
+      </w:r>
+      <w:r>
+        <w:fldChar w:fldCharType="separate"/>
+      </w:r>
+      <w:r>
+        <w:rPr>
+          <w:noProof/>
+        </w:rPr>
+        <w:t>6</w:t>
+      </w:r>
+      <w:r>
+        <w:rPr>
+          <w:noProof/>
+        </w:rPr>
+        <w:fldChar w:fldCharType="end"/>
+      </w:r>
       <w:r>
         <w:t xml:space="preserve"> – </w:t>
       </w:r>
@@ -2569,9 +4128,11 @@
       <w:pPr>
         <w:pStyle w:val="Nadpis3"/>
       </w:pPr>
+      <w:bookmarkStart w:id="10" w:name="_Toc359489417"/>
       <w:r>
         <w:t>Trénování neuronové sítě</w:t>
       </w:r>
+      <w:bookmarkEnd w:id="10"/>
     </w:p>
     <w:p>
       <w:pPr>
@@ -2593,7 +4154,13 @@
         <w:t xml:space="preserve"> následovně</w:t>
       </w:r>
       <w:r>
-        <w:t xml:space="preserve"> viz. </w:t>
+        <w:t xml:space="preserve"> </w:t>
+      </w:r>
+      <w:r>
+        <w:t>viz.</w:t>
+      </w:r>
+      <w:r>
+        <w:t xml:space="preserve"> </w:t>
       </w:r>
       <w:r>
         <w:fldChar w:fldCharType="begin"/>
@@ -2691,19 +4258,32 @@
         <w:pStyle w:val="Titulek"/>
         <w:jc w:val="center"/>
       </w:pPr>
-      <w:bookmarkStart w:id="1" w:name="_Ref359159538"/>
+      <w:bookmarkStart w:id="11" w:name="_Ref359159538"/>
       <w:r>
         <w:t xml:space="preserve">Obrázek </w:t>
       </w:r>
-      <w:fldSimple w:instr=" SEQ Obrázek \* ARABIC ">
-        <w:r>
-          <w:rPr>
-            <w:noProof/>
-          </w:rPr>
-          <w:t>7</w:t>
-        </w:r>
-      </w:fldSimple>
-      <w:bookmarkEnd w:id="1"/>
+      <w:r>
+        <w:fldChar w:fldCharType="begin"/>
+      </w:r>
+      <w:r>
+        <w:instrText xml:space="preserve"> SEQ Obrázek \* ARABIC </w:instrText>
+      </w:r>
+      <w:r>
+        <w:fldChar w:fldCharType="separate"/>
+      </w:r>
+      <w:r>
+        <w:rPr>
+          <w:noProof/>
+        </w:rPr>
+        <w:t>7</w:t>
+      </w:r>
+      <w:r>
+        <w:rPr>
+          <w:noProof/>
+        </w:rPr>
+        <w:fldChar w:fldCharType="end"/>
+      </w:r>
+      <w:bookmarkEnd w:id="11"/>
       <w:r>
         <w:t xml:space="preserve"> – </w:t>
       </w:r>
@@ -2717,9 +4297,6 @@
       </w:pPr>
       <w:r>
         <w:t>Pro nalezení optimálního modelu byl zhotoven skript, který hledal vhodnou topologii a opakoval stejný scénář trénování několikrát po sobě (s jinými počátečními podmínkami pro neuronovou síť), aby bylo možné zobrazit i průměrné hodnoty kritéria. Ve výsledcích bude zobrazen krabicový graf, který vyjadřuje nejvhodnější topologii pro tento systém.</w:t>
-      </w:r>
-      <w:r>
-        <w:t xml:space="preserve"> </w:t>
       </w:r>
     </w:p>
     <w:p>
@@ -2916,7 +4493,13 @@
         <w:pStyle w:val="OdstavecNice"/>
       </w:pPr>
       <w:r>
-        <w:t xml:space="preserve">Z tohoto vyplívá, že cíle trénování budou hodnoty na pozici </w:t>
+        <w:t xml:space="preserve">Z tohoto </w:t>
+      </w:r>
+      <w:r>
+        <w:t>vyplývá</w:t>
+      </w:r>
+      <w:r>
+        <w:t xml:space="preserve">, že cíle trénování budou hodnoty na pozici </w:t>
       </w:r>
       <m:oMath>
         <m:r>
@@ -2928,9 +4511,6 @@
       </m:oMath>
       <w:r>
         <w:t xml:space="preserve"> a vstupy pro trénování budou hodnoty</w:t>
-      </w:r>
-      <w:r>
-        <w:t xml:space="preserve"> </w:t>
       </w:r>
       <m:oMath>
         <m:r>
@@ -3028,13 +4608,7 @@
       </w:r>
       <w:r>
         <w:br/>
-        <w:t>%</w:t>
-      </w:r>
-      <w:r>
-        <w:t xml:space="preserve"> </w:t>
-      </w:r>
-      <w:r>
-        <w:t>vytvorit vstupy / inputs</w:t>
+        <w:t>%vytvorit vstupy / inputs</w:t>
       </w:r>
       <w:r>
         <w:br/>
@@ -3042,13 +4616,7 @@
       </w:r>
       <w:r>
         <w:br/>
-        <w:t>%</w:t>
-      </w:r>
-      <w:r>
-        <w:t xml:space="preserve"> </w:t>
-      </w:r>
-      <w:r>
-        <w:t>vytvorit cíle / targets</w:t>
+        <w:t>%vytvorit cíle / targets</w:t>
       </w:r>
       <w:r>
         <w:br/>
@@ -3063,7 +4631,13 @@
       </w:pPr>
       <w:r>
         <w:lastRenderedPageBreak/>
-        <w:t>Pro zjednodušení používání neuronového modelu v simulinku, je vytvořen blok subsystému. Schéma vnitřního zapojení je na obrázku níže. Tento blok se pak používá dále ve schématech pro řízení.</w:t>
+        <w:t>Pro zjednodušení používání neuronového modelu v </w:t>
+      </w:r>
+      <w:r>
+        <w:t>Simulinku</w:t>
+      </w:r>
+      <w:r>
+        <w:t>, je vytvořen blok subsystému. Schéma vnitřního zapojení je na obrázku níže. Tento blok se pak používá dále ve schématech pro řízení.</w:t>
       </w:r>
     </w:p>
     <w:p>
@@ -3120,14 +4694,27 @@
       <w:r>
         <w:t xml:space="preserve">Obrázek </w:t>
       </w:r>
-      <w:fldSimple w:instr=" SEQ Obrázek \* ARABIC ">
-        <w:r>
-          <w:rPr>
-            <w:noProof/>
-          </w:rPr>
-          <w:t>8</w:t>
-        </w:r>
-      </w:fldSimple>
+      <w:r>
+        <w:fldChar w:fldCharType="begin"/>
+      </w:r>
+      <w:r>
+        <w:instrText xml:space="preserve"> SEQ Obrázek \* ARABIC </w:instrText>
+      </w:r>
+      <w:r>
+        <w:fldChar w:fldCharType="separate"/>
+      </w:r>
+      <w:r>
+        <w:rPr>
+          <w:noProof/>
+        </w:rPr>
+        <w:t>8</w:t>
+      </w:r>
+      <w:r>
+        <w:rPr>
+          <w:noProof/>
+        </w:rPr>
+        <w:fldChar w:fldCharType="end"/>
+      </w:r>
       <w:r>
         <w:t xml:space="preserve"> – </w:t>
       </w:r>
@@ -3139,9 +4726,11 @@
       <w:pPr>
         <w:pStyle w:val="Nadpis3"/>
       </w:pPr>
+      <w:bookmarkStart w:id="12" w:name="_Toc359489418"/>
       <w:r>
         <w:t>Výsledky</w:t>
       </w:r>
+      <w:bookmarkEnd w:id="12"/>
     </w:p>
     <w:p>
       <w:pPr>
@@ -3585,7 +5174,13 @@
         <w:t>hodnotami</w:t>
       </w:r>
       <w:r>
-        <w:t xml:space="preserve"> kriteria pro jednotlivé topologie. Pokus byl proveden pro každou topologii v 10 replikacích</w:t>
+        <w:t xml:space="preserve"> </w:t>
+      </w:r>
+      <w:r>
+        <w:t>kritéria</w:t>
+      </w:r>
+      <w:r>
+        <w:t xml:space="preserve"> pro jednotlivé topologie. Pokus byl proveden pro každou topologii v 10 replikacích</w:t>
       </w:r>
       <w:r>
         <w:t xml:space="preserve"> (pokus se stejným scénářem)</w:t>
@@ -3649,14 +5244,27 @@
       <w:r>
         <w:t xml:space="preserve">Obrázek </w:t>
       </w:r>
-      <w:fldSimple w:instr=" SEQ Obrázek \* ARABIC ">
-        <w:r>
-          <w:rPr>
-            <w:noProof/>
-          </w:rPr>
-          <w:t>9</w:t>
-        </w:r>
-      </w:fldSimple>
+      <w:r>
+        <w:fldChar w:fldCharType="begin"/>
+      </w:r>
+      <w:r>
+        <w:instrText xml:space="preserve"> SEQ Obrázek \* ARABIC </w:instrText>
+      </w:r>
+      <w:r>
+        <w:fldChar w:fldCharType="separate"/>
+      </w:r>
+      <w:r>
+        <w:rPr>
+          <w:noProof/>
+        </w:rPr>
+        <w:t>9</w:t>
+      </w:r>
+      <w:r>
+        <w:rPr>
+          <w:noProof/>
+        </w:rPr>
+        <w:fldChar w:fldCharType="end"/>
+      </w:r>
       <w:r>
         <w:t xml:space="preserve"> – </w:t>
       </w:r>
@@ -3685,12 +5293,14 @@
       <w:pPr>
         <w:pStyle w:val="Nadpis2"/>
       </w:pPr>
+      <w:bookmarkStart w:id="13" w:name="_Toc359489419"/>
       <w:r>
         <w:t>P</w:t>
       </w:r>
       <w:r>
         <w:t>roblémy a doporučení</w:t>
       </w:r>
+      <w:bookmarkEnd w:id="13"/>
     </w:p>
     <w:p>
       <w:pPr>
@@ -3718,13 +5328,20 @@
         <w:t>, že pokud se trénuje dynamický model z mnoha naměřených vzorků (2000 vzorků a více), tak je mnohem obtížnější jednak natrénovat neuronovou síť, ale výsledný model je i přeučený a není snadné ho následně dobře řídit.</w:t>
       </w:r>
       <w:r>
-        <w:t xml:space="preserve"> Pro některé hladiny žádané veličiny vracel neuronový model stále malinko odlišné veličiny a tím se stále projevovalo mírné kolísání kolem požadované hladiny.</w:t>
+        <w:t xml:space="preserve"> Pro některé hladiny žádané veličiny vracel neuronový model stále malinko odlišné veličiny a tím se stále projevovalo mírné kolísání kolem požadované </w:t>
+      </w:r>
+      <w:r>
+        <w:t>hodnoty</w:t>
+      </w:r>
+      <w:r>
+        <w:t>.</w:t>
       </w:r>
     </w:p>
     <w:p>
       <w:pPr>
         <w:pStyle w:val="Nadpis2"/>
       </w:pPr>
+      <w:bookmarkStart w:id="14" w:name="_Toc359489420"/>
       <w:r>
         <w:lastRenderedPageBreak/>
         <w:t>V</w:t>
@@ -3732,6 +5349,7 @@
       <w:r>
         <w:t>erifikace dynamického modelu</w:t>
       </w:r>
+      <w:bookmarkEnd w:id="14"/>
     </w:p>
     <w:p>
       <w:pPr>
@@ -3809,14 +5427,27 @@
       <w:r>
         <w:t xml:space="preserve">Obrázek </w:t>
       </w:r>
-      <w:fldSimple w:instr=" SEQ Obrázek \* ARABIC ">
-        <w:r>
-          <w:rPr>
-            <w:noProof/>
-          </w:rPr>
-          <w:t>10</w:t>
-        </w:r>
-      </w:fldSimple>
+      <w:r>
+        <w:fldChar w:fldCharType="begin"/>
+      </w:r>
+      <w:r>
+        <w:instrText xml:space="preserve"> SEQ Obrázek \* ARABIC </w:instrText>
+      </w:r>
+      <w:r>
+        <w:fldChar w:fldCharType="separate"/>
+      </w:r>
+      <w:r>
+        <w:rPr>
+          <w:noProof/>
+        </w:rPr>
+        <w:t>10</w:t>
+      </w:r>
+      <w:r>
+        <w:rPr>
+          <w:noProof/>
+        </w:rPr>
+        <w:fldChar w:fldCharType="end"/>
+      </w:r>
       <w:r>
         <w:t xml:space="preserve"> – </w:t>
       </w:r>
@@ -4034,18 +5665,22 @@
       <w:pPr>
         <w:pStyle w:val="Nadpis1"/>
       </w:pPr>
+      <w:bookmarkStart w:id="15" w:name="_Toc359489421"/>
       <w:r>
         <w:lastRenderedPageBreak/>
         <w:t>Automatické řízení otáček soustavy</w:t>
       </w:r>
+      <w:bookmarkEnd w:id="15"/>
     </w:p>
     <w:p>
       <w:pPr>
         <w:pStyle w:val="Nadpis2"/>
       </w:pPr>
+      <w:bookmarkStart w:id="16" w:name="_Toc359489422"/>
       <w:r>
         <w:t>Zadaní</w:t>
       </w:r>
+      <w:bookmarkEnd w:id="16"/>
     </w:p>
     <w:p>
       <w:pPr>
@@ -4168,9 +5803,11 @@
       <w:pPr>
         <w:pStyle w:val="Nadpis2"/>
       </w:pPr>
+      <w:bookmarkStart w:id="17" w:name="_Toc359489423"/>
       <w:r>
         <w:t>Řízení metodou DIC</w:t>
       </w:r>
+      <w:bookmarkEnd w:id="17"/>
     </w:p>
     <w:p>
       <w:pPr>
@@ -4189,7 +5826,24 @@
         <w:t>, [2]</w:t>
       </w:r>
       <w:r>
-        <w:t xml:space="preserve">. Pro natrénování inverzního modelu soustavy byla použita data z originální soustavy řízené pomocí jednoduchého </w:t>
+        <w:t xml:space="preserve">. </w:t>
+      </w:r>
+      <w:r>
+        <w:t>U obou metod je obecným problémem vytvoření inverzního modelu soustavy, protože u některých systémů nemusí být jednoduché jeho natrénování. Způsob jakým získat lepší množinu dat pro trénování je například danou soustavu řídit pomocí vhodné varianty diskrétního PID regulátoru.</w:t>
+      </w:r>
+    </w:p>
+    <w:p>
+      <w:pPr>
+        <w:pStyle w:val="OdstavecNice"/>
+      </w:pPr>
+      <w:r>
+        <w:t>Pro natrénování inverzního modelu soustavy byla použita data z </w:t>
+      </w:r>
+      <w:r>
+        <w:t>reálné</w:t>
+      </w:r>
+      <w:r>
+        <w:t xml:space="preserve"> soustavy řízené pomocí jednoduchého </w:t>
       </w:r>
       <w:r>
         <w:t xml:space="preserve">diskrétního </w:t>
@@ -4204,10 +5858,34 @@
         <w:t>.</w:t>
       </w:r>
       <w:r>
-        <w:t xml:space="preserve"> Sesbírány byly tedy</w:t>
-      </w:r>
-      <w:r>
-        <w:t xml:space="preserve"> hodnoty vstupu až na výstupu PI regulátoru a jako výstupní hodnoty se ukládali data na výstupu ze soustavy. Pro názornější představu je zobrazen schéma zapojení ze simulinku.</w:t>
+        <w:t xml:space="preserve"> </w:t>
+      </w:r>
+      <w:r>
+        <w:t>Sesbírány byly tedy</w:t>
+      </w:r>
+      <w:r>
+        <w:t xml:space="preserve"> hodnoty vstupu až na výstupu PI regulátoru a jako výstupní hodnoty se </w:t>
+      </w:r>
+      <w:r>
+        <w:t>ukládala</w:t>
+      </w:r>
+      <w:r>
+        <w:t xml:space="preserve"> </w:t>
+      </w:r>
+      <w:r>
+        <w:t>data na výstupu ze soustavy. Pro názornější představu je zobrazen</w:t>
+      </w:r>
+      <w:r>
+        <w:t>o</w:t>
+      </w:r>
+      <w:r>
+        <w:t xml:space="preserve"> schéma zapojení ze </w:t>
+      </w:r>
+      <w:r>
+        <w:t>Simulinku</w:t>
+      </w:r>
+      <w:r>
+        <w:t>.</w:t>
       </w:r>
     </w:p>
     <w:p>
@@ -4267,14 +5945,27 @@
       <w:r>
         <w:t xml:space="preserve">Obrázek </w:t>
       </w:r>
-      <w:fldSimple w:instr=" SEQ Obrázek \* ARABIC ">
-        <w:r>
-          <w:rPr>
-            <w:noProof/>
-          </w:rPr>
-          <w:t>11</w:t>
-        </w:r>
-      </w:fldSimple>
+      <w:r>
+        <w:fldChar w:fldCharType="begin"/>
+      </w:r>
+      <w:r>
+        <w:instrText xml:space="preserve"> SEQ Obrázek \* ARABIC </w:instrText>
+      </w:r>
+      <w:r>
+        <w:fldChar w:fldCharType="separate"/>
+      </w:r>
+      <w:r>
+        <w:rPr>
+          <w:noProof/>
+        </w:rPr>
+        <w:t>11</w:t>
+      </w:r>
+      <w:r>
+        <w:rPr>
+          <w:noProof/>
+        </w:rPr>
+        <w:fldChar w:fldCharType="end"/>
+      </w:r>
       <w:r>
         <w:t xml:space="preserve"> – </w:t>
       </w:r>
@@ -4337,14 +6028,27 @@
       <w:r>
         <w:t xml:space="preserve">Obrázek </w:t>
       </w:r>
-      <w:fldSimple w:instr=" SEQ Obrázek \* ARABIC ">
-        <w:r>
-          <w:rPr>
-            <w:noProof/>
-          </w:rPr>
-          <w:t>12</w:t>
-        </w:r>
-      </w:fldSimple>
+      <w:r>
+        <w:fldChar w:fldCharType="begin"/>
+      </w:r>
+      <w:r>
+        <w:instrText xml:space="preserve"> SEQ Obrázek \* ARABIC </w:instrText>
+      </w:r>
+      <w:r>
+        <w:fldChar w:fldCharType="separate"/>
+      </w:r>
+      <w:r>
+        <w:rPr>
+          <w:noProof/>
+        </w:rPr>
+        <w:t>12</w:t>
+      </w:r>
+      <w:r>
+        <w:rPr>
+          <w:noProof/>
+        </w:rPr>
+        <w:fldChar w:fldCharType="end"/>
+      </w:r>
       <w:r>
         <w:t xml:space="preserve"> – </w:t>
       </w:r>
@@ -4360,7 +6064,19 @@
         <w:t xml:space="preserve">Pro trénování inverze byl zvolen stejný postup jako u hledání optimálního dynamického neuronového modelu. </w:t>
       </w:r>
       <w:r>
-        <w:t xml:space="preserve">Struktura neuronového modelu byla zvolena na začátku jako nejjednodušší inverze soustavy 1. Řádu. </w:t>
+        <w:t xml:space="preserve">Struktura neuronového modelu byla zvolena na začátku jako nejjednodušší inverze soustavy </w:t>
+      </w:r>
+      <w:r>
+        <w:t>prvního</w:t>
+      </w:r>
+      <w:r>
+        <w:t xml:space="preserve"> </w:t>
+      </w:r>
+      <w:r>
+        <w:t>řádu</w:t>
+      </w:r>
+      <w:r>
+        <w:t xml:space="preserve">. </w:t>
       </w:r>
       <w:r>
         <w:t xml:space="preserve">Přesná teoretická východiska jsou v [1]. </w:t>
@@ -4526,9 +6242,6 @@
       <w:r>
         <w:t xml:space="preserve"> Funkce</w:t>
       </w:r>
-      <w:r>
-        <w:t xml:space="preserve"> </w:t>
-      </w:r>
       <m:oMath>
         <m:sSup>
           <m:sSupPr>
@@ -4601,9 +6314,6 @@
       <w:r>
         <w:t>.</w:t>
       </w:r>
-      <w:r>
-        <w:t xml:space="preserve"> </w:t>
-      </w:r>
     </w:p>
     <w:p>
       <w:pPr>
@@ -4622,13 +6332,7 @@
       </w:r>
       <w:r>
         <w:br/>
-        <w:t>%</w:t>
-      </w:r>
-      <w:r>
-        <w:t xml:space="preserve"> </w:t>
-      </w:r>
-      <w:r>
-        <w:t>vytvorit cíle / targets</w:t>
+        <w:t>%vytvorit cíle / targets</w:t>
       </w:r>
       <w:r>
         <w:br/>
@@ -4657,13 +6361,7 @@
         <w:t xml:space="preserve"> řádu, ale významnou změnu to pro řízení nepřineslo. Pokud se vycházelo ze soustavy </w:t>
       </w:r>
       <w:r>
-        <w:t>druhého</w:t>
-      </w:r>
-      <w:r>
-        <w:t xml:space="preserve"> </w:t>
-      </w:r>
-      <w:r>
-        <w:t>ř</w:t>
+        <w:t>druhéhoř</w:t>
       </w:r>
       <w:r>
         <w:t>ádu, tak naopak bylo těžší natrénovat neuronovou síť s dostatečnou přesností</w:t>
@@ -4792,14 +6490,27 @@
       <w:r>
         <w:t xml:space="preserve">Obrázek </w:t>
       </w:r>
-      <w:fldSimple w:instr=" SEQ Obrázek \* ARABIC ">
-        <w:r>
-          <w:rPr>
-            <w:noProof/>
-          </w:rPr>
-          <w:t>13</w:t>
-        </w:r>
-      </w:fldSimple>
+      <w:r>
+        <w:fldChar w:fldCharType="begin"/>
+      </w:r>
+      <w:r>
+        <w:instrText xml:space="preserve"> SEQ Obrázek \* ARABIC </w:instrText>
+      </w:r>
+      <w:r>
+        <w:fldChar w:fldCharType="separate"/>
+      </w:r>
+      <w:r>
+        <w:rPr>
+          <w:noProof/>
+        </w:rPr>
+        <w:t>13</w:t>
+      </w:r>
+      <w:r>
+        <w:rPr>
+          <w:noProof/>
+        </w:rPr>
+        <w:fldChar w:fldCharType="end"/>
+      </w:r>
       <w:r>
         <w:t xml:space="preserve"> – </w:t>
       </w:r>
@@ -4863,14 +6574,27 @@
       <w:r>
         <w:t xml:space="preserve">Obrázek </w:t>
       </w:r>
-      <w:fldSimple w:instr=" SEQ Obrázek \* ARABIC ">
-        <w:r>
-          <w:rPr>
-            <w:noProof/>
-          </w:rPr>
-          <w:t>14</w:t>
-        </w:r>
-      </w:fldSimple>
+      <w:r>
+        <w:fldChar w:fldCharType="begin"/>
+      </w:r>
+      <w:r>
+        <w:instrText xml:space="preserve"> SEQ Obrázek \* ARABIC </w:instrText>
+      </w:r>
+      <w:r>
+        <w:fldChar w:fldCharType="separate"/>
+      </w:r>
+      <w:r>
+        <w:rPr>
+          <w:noProof/>
+        </w:rPr>
+        <w:t>14</w:t>
+      </w:r>
+      <w:r>
+        <w:rPr>
+          <w:noProof/>
+        </w:rPr>
+        <w:fldChar w:fldCharType="end"/>
+      </w:r>
       <w:r>
         <w:t xml:space="preserve"> – </w:t>
       </w:r>
@@ -4921,7 +6645,13 @@
         <w:t>Pro řízení metodou DIC se zapojuje inverzní model předřazením před řízenou soustavu, více informací o metodě DIC a zapojení v [1], [2]. Následuje nejprve schéma zapojení subsystému inverzního neuronového modelu a následně schéma zapojení celé soustavy</w:t>
       </w:r>
       <w:r>
-        <w:t xml:space="preserve"> pro experimenty v prostředí simulink.</w:t>
+        <w:t xml:space="preserve"> pro experimenty v prostředí </w:t>
+      </w:r>
+      <w:r>
+        <w:t>s</w:t>
+      </w:r>
+      <w:r>
+        <w:t>imulink.</w:t>
       </w:r>
     </w:p>
     <w:p>
@@ -4979,14 +6709,27 @@
       <w:r>
         <w:t xml:space="preserve">Obrázek </w:t>
       </w:r>
-      <w:fldSimple w:instr=" SEQ Obrázek \* ARABIC ">
-        <w:r>
-          <w:rPr>
-            <w:noProof/>
-          </w:rPr>
-          <w:t>15</w:t>
-        </w:r>
-      </w:fldSimple>
+      <w:r>
+        <w:fldChar w:fldCharType="begin"/>
+      </w:r>
+      <w:r>
+        <w:instrText xml:space="preserve"> SEQ Obrázek \* ARABIC </w:instrText>
+      </w:r>
+      <w:r>
+        <w:fldChar w:fldCharType="separate"/>
+      </w:r>
+      <w:r>
+        <w:rPr>
+          <w:noProof/>
+        </w:rPr>
+        <w:t>15</w:t>
+      </w:r>
+      <w:r>
+        <w:rPr>
+          <w:noProof/>
+        </w:rPr>
+        <w:fldChar w:fldCharType="end"/>
+      </w:r>
       <w:r>
         <w:t xml:space="preserve"> – </w:t>
       </w:r>
@@ -5048,14 +6791,27 @@
       <w:r>
         <w:t xml:space="preserve">Obrázek </w:t>
       </w:r>
-      <w:fldSimple w:instr=" SEQ Obrázek \* ARABIC ">
-        <w:r>
-          <w:rPr>
-            <w:noProof/>
-          </w:rPr>
-          <w:t>16</w:t>
-        </w:r>
-      </w:fldSimple>
+      <w:r>
+        <w:fldChar w:fldCharType="begin"/>
+      </w:r>
+      <w:r>
+        <w:instrText xml:space="preserve"> SEQ Obrázek \* ARABIC </w:instrText>
+      </w:r>
+      <w:r>
+        <w:fldChar w:fldCharType="separate"/>
+      </w:r>
+      <w:r>
+        <w:rPr>
+          <w:noProof/>
+        </w:rPr>
+        <w:t>16</w:t>
+      </w:r>
+      <w:r>
+        <w:rPr>
+          <w:noProof/>
+        </w:rPr>
+        <w:fldChar w:fldCharType="end"/>
+      </w:r>
       <w:r>
         <w:t xml:space="preserve"> – </w:t>
       </w:r>
@@ -5129,14 +6885,27 @@
       <w:r>
         <w:t xml:space="preserve">Obrázek </w:t>
       </w:r>
-      <w:fldSimple w:instr=" SEQ Obrázek \* ARABIC ">
-        <w:r>
-          <w:rPr>
-            <w:noProof/>
-          </w:rPr>
-          <w:t>17</w:t>
-        </w:r>
-      </w:fldSimple>
+      <w:r>
+        <w:fldChar w:fldCharType="begin"/>
+      </w:r>
+      <w:r>
+        <w:instrText xml:space="preserve"> SEQ Obrázek \* ARABIC </w:instrText>
+      </w:r>
+      <w:r>
+        <w:fldChar w:fldCharType="separate"/>
+      </w:r>
+      <w:r>
+        <w:rPr>
+          <w:noProof/>
+        </w:rPr>
+        <w:t>17</w:t>
+      </w:r>
+      <w:r>
+        <w:rPr>
+          <w:noProof/>
+        </w:rPr>
+        <w:fldChar w:fldCharType="end"/>
+      </w:r>
       <w:r>
         <w:t xml:space="preserve"> – </w:t>
       </w:r>
@@ -5203,14 +6972,27 @@
       <w:r>
         <w:t xml:space="preserve">Obrázek </w:t>
       </w:r>
-      <w:fldSimple w:instr=" SEQ Obrázek \* ARABIC ">
-        <w:r>
-          <w:rPr>
-            <w:noProof/>
-          </w:rPr>
-          <w:t>18</w:t>
-        </w:r>
-      </w:fldSimple>
+      <w:r>
+        <w:fldChar w:fldCharType="begin"/>
+      </w:r>
+      <w:r>
+        <w:instrText xml:space="preserve"> SEQ Obrázek \* ARABIC </w:instrText>
+      </w:r>
+      <w:r>
+        <w:fldChar w:fldCharType="separate"/>
+      </w:r>
+      <w:r>
+        <w:rPr>
+          <w:noProof/>
+        </w:rPr>
+        <w:t>18</w:t>
+      </w:r>
+      <w:r>
+        <w:rPr>
+          <w:noProof/>
+        </w:rPr>
+        <w:fldChar w:fldCharType="end"/>
+      </w:r>
       <w:r>
         <w:t xml:space="preserve"> – </w:t>
       </w:r>
@@ -5222,9 +7004,11 @@
       <w:pPr>
         <w:pStyle w:val="Nadpis2"/>
       </w:pPr>
+      <w:bookmarkStart w:id="18" w:name="_Toc359489424"/>
       <w:r>
         <w:t>Řízení metodou IMC</w:t>
       </w:r>
+      <w:bookmarkEnd w:id="18"/>
     </w:p>
     <w:p>
       <w:pPr>
@@ -5243,19 +7027,13 @@
         <w:t xml:space="preserve"> stejný postup jako u metody DIC v předešlé kapitole.</w:t>
       </w:r>
       <w:r>
-        <w:t xml:space="preserve"> Metoda IMC se </w:t>
-      </w:r>
-      <w:r>
-        <w:t xml:space="preserve">z pohledu realizace </w:t>
-      </w:r>
-      <w:r>
-        <w:t xml:space="preserve">liší </w:t>
-      </w:r>
-      <w:r>
-        <w:t xml:space="preserve">od DIC </w:t>
-      </w:r>
-      <w:r>
-        <w:t>pouze zapojením.</w:t>
+        <w:t xml:space="preserve"> </w:t>
+      </w:r>
+      <w:r>
+        <w:t>Schéma metody IMC je zobrazeno na obr. 19</w:t>
+      </w:r>
+      <w:r>
+        <w:t>.</w:t>
       </w:r>
     </w:p>
     <w:p>
@@ -5314,14 +7092,27 @@
       <w:r>
         <w:t xml:space="preserve">Obrázek </w:t>
       </w:r>
-      <w:fldSimple w:instr=" SEQ Obrázek \* ARABIC ">
-        <w:r>
-          <w:rPr>
-            <w:noProof/>
-          </w:rPr>
-          <w:t>19</w:t>
-        </w:r>
-      </w:fldSimple>
+      <w:r>
+        <w:fldChar w:fldCharType="begin"/>
+      </w:r>
+      <w:r>
+        <w:instrText xml:space="preserve"> SEQ Obrázek \* ARABIC </w:instrText>
+      </w:r>
+      <w:r>
+        <w:fldChar w:fldCharType="separate"/>
+      </w:r>
+      <w:r>
+        <w:rPr>
+          <w:noProof/>
+        </w:rPr>
+        <w:t>19</w:t>
+      </w:r>
+      <w:r>
+        <w:rPr>
+          <w:noProof/>
+        </w:rPr>
+        <w:fldChar w:fldCharType="end"/>
+      </w:r>
       <w:r>
         <w:t xml:space="preserve"> – </w:t>
       </w:r>
@@ -5395,14 +7186,27 @@
       <w:r>
         <w:t xml:space="preserve">Obrázek </w:t>
       </w:r>
-      <w:fldSimple w:instr=" SEQ Obrázek \* ARABIC ">
-        <w:r>
-          <w:rPr>
-            <w:noProof/>
-          </w:rPr>
-          <w:t>20</w:t>
-        </w:r>
-      </w:fldSimple>
+      <w:r>
+        <w:fldChar w:fldCharType="begin"/>
+      </w:r>
+      <w:r>
+        <w:instrText xml:space="preserve">SEQ Obrázek \* ARABIC </w:instrText>
+      </w:r>
+      <w:r>
+        <w:fldChar w:fldCharType="separate"/>
+      </w:r>
+      <w:r>
+        <w:rPr>
+          <w:noProof/>
+        </w:rPr>
+        <w:t>20</w:t>
+      </w:r>
+      <w:r>
+        <w:rPr>
+          <w:noProof/>
+        </w:rPr>
+        <w:fldChar w:fldCharType="end"/>
+      </w:r>
       <w:r>
         <w:t xml:space="preserve"> – </w:t>
       </w:r>
@@ -5466,14 +7270,27 @@
       <w:r>
         <w:t xml:space="preserve">Obrázek </w:t>
       </w:r>
-      <w:fldSimple w:instr=" SEQ Obrázek \* ARABIC ">
-        <w:r>
-          <w:rPr>
-            <w:noProof/>
-          </w:rPr>
-          <w:t>21</w:t>
-        </w:r>
-      </w:fldSimple>
+      <w:r>
+        <w:fldChar w:fldCharType="begin"/>
+      </w:r>
+      <w:r>
+        <w:instrText xml:space="preserve"> SEQ Obrázek \* ARABIC </w:instrText>
+      </w:r>
+      <w:r>
+        <w:fldChar w:fldCharType="separate"/>
+      </w:r>
+      <w:r>
+        <w:rPr>
+          <w:noProof/>
+        </w:rPr>
+        <w:t>21</w:t>
+      </w:r>
+      <w:r>
+        <w:rPr>
+          <w:noProof/>
+        </w:rPr>
+        <w:fldChar w:fldCharType="end"/>
+      </w:r>
       <w:r>
         <w:t xml:space="preserve"> – </w:t>
       </w:r>
@@ -5485,9 +7302,11 @@
       <w:pPr>
         <w:pStyle w:val="Nadpis1"/>
       </w:pPr>
+      <w:bookmarkStart w:id="19" w:name="_Toc359489425"/>
       <w:r>
         <w:t>Porovnání a diskuse výsledků metod řízení</w:t>
       </w:r>
+      <w:bookmarkEnd w:id="19"/>
     </w:p>
     <w:p>
       <w:pPr>
@@ -5500,7 +7319,7 @@
         <w:t>a reakce na</w:t>
       </w:r>
       <w:r>
-        <w:t xml:space="preserve"> poruchy. Kvalita obou metod bude vyjádřena kvantitativně pomocí MSE (mean square error).</w:t>
+        <w:t xml:space="preserve"> poruchy. Kvalita obou metod bude vyjádřena kvantitativně pomocí MSE.</w:t>
       </w:r>
     </w:p>
     <w:p>
@@ -5570,14 +7389,27 @@
       <w:r>
         <w:t xml:space="preserve">Obrázek </w:t>
       </w:r>
-      <w:fldSimple w:instr=" SEQ Obrázek \* ARABIC ">
-        <w:r>
-          <w:rPr>
-            <w:noProof/>
-          </w:rPr>
-          <w:t>22</w:t>
-        </w:r>
-      </w:fldSimple>
+      <w:r>
+        <w:fldChar w:fldCharType="begin"/>
+      </w:r>
+      <w:r>
+        <w:instrText xml:space="preserve"> SEQ Obrázek \* ARABIC </w:instrText>
+      </w:r>
+      <w:r>
+        <w:fldChar w:fldCharType="separate"/>
+      </w:r>
+      <w:r>
+        <w:rPr>
+          <w:noProof/>
+        </w:rPr>
+        <w:t>22</w:t>
+      </w:r>
+      <w:r>
+        <w:rPr>
+          <w:noProof/>
+        </w:rPr>
+        <w:fldChar w:fldCharType="end"/>
+      </w:r>
       <w:r>
         <w:t xml:space="preserve"> – </w:t>
       </w:r>
@@ -5877,25 +7709,49 @@
         <w:t>je zpětná vazba a tedy již teoretického hlediska je IMC schopna na základě zpětné vazby upravit akční veličinu tak, aby se případný poruchový signál anuloval. Poruchový signál je pro metodu DIC případem, kdy se náhle změní parametry soustavy a regulátor se o tom nedozví. Z principu lze u metody DIC předpokládat velkou náchylnost na poruchové signály.</w:t>
       </w:r>
       <w:r>
-        <w:t xml:space="preserve"> Druhé hledisko je, že metoda IMC vyžaduje jak inverzní model soustavy, tak i normální dynamický model soustavy. Je tedy mnohem náročnější na realizaci.</w:t>
-      </w:r>
-      <w:r>
-        <w:t xml:space="preserve"> U obou metod je obecným problémem vytvoření inverzního modelu soustavy, protože u některých systémů nemusí být jednoduché jeho natrénování. Způsob jakým získat lepší množinu dat pro trénování je například danou soustavu řídit pomocí </w:t>
-      </w:r>
-      <w:r>
-        <w:t xml:space="preserve">vhodné </w:t>
-      </w:r>
-      <w:r>
-        <w:t xml:space="preserve">varianty </w:t>
-      </w:r>
-      <w:r>
-        <w:t>diskrétního PID</w:t>
-      </w:r>
-      <w:r>
-        <w:t xml:space="preserve"> regulátoru. Tento způsob byl použit i v této práci</w:t>
-      </w:r>
-      <w:r>
-        <w:t xml:space="preserve"> pro trénování inverzního modelu soustavy</w:t>
+        <w:t xml:space="preserve"> Druhé hledisko je, že metoda IMC vyžaduje jak inverzní model soustavy, tak i </w:t>
+      </w:r>
+      <w:r>
+        <w:t>dopředný</w:t>
+      </w:r>
+      <w:r>
+        <w:t xml:space="preserve"> </w:t>
+      </w:r>
+      <w:r>
+        <w:t>dynamický model soustavy. Je tedy mnohem náročnější na realizaci.</w:t>
+      </w:r>
+      <w:r>
+        <w:t xml:space="preserve"> </w:t>
+      </w:r>
+    </w:p>
+    <w:p>
+      <w:pPr>
+        <w:pStyle w:val="Nadpis1"/>
+      </w:pPr>
+      <w:bookmarkStart w:id="20" w:name="_Toc359489426"/>
+      <w:r>
+        <w:t>Závěr</w:t>
+      </w:r>
+      <w:bookmarkEnd w:id="20"/>
+    </w:p>
+    <w:p>
+      <w:pPr>
+        <w:pStyle w:val="OdstavecNice"/>
+      </w:pPr>
+      <w:r>
+        <w:t>Byl zhotoven optimální neuronový model laboratorního systému GUNT RT 050</w:t>
+      </w:r>
+      <w:r>
+        <w:t xml:space="preserve">,realizovány a </w:t>
+      </w:r>
+      <w:r>
+        <w:t>otestovány dvě metody řízení (DIC, IMC). Vhodnější metodou pro řízení soustavy je metoda IMC, protože je méně náchylná na poruchové signály a vhodně uprav</w:t>
+      </w:r>
+      <w:r>
+        <w:t>uje regulaci díky zpětné vazbě</w:t>
+      </w:r>
+      <w:r>
+        <w:t>. V teoretické i praktickém porovnání byla lepší metoda IMC</w:t>
       </w:r>
       <w:r>
         <w:t>.</w:t>
@@ -5903,65 +7759,47 @@
     </w:p>
     <w:p>
       <w:pPr>
+        <w:pStyle w:val="OdstavecNice"/>
+      </w:pPr>
+      <w:r>
+        <w:t xml:space="preserve">V průběhu práce byl nalezen problém, že při velkém množství vzorků, pro trénování neuronového modelu systému a pro trénování inverze, je obtížné dobře natrénovat neuronovou síť, tak aby dostatečně aproximovala reálný systém a nebyla přeučená. V průběhu trénování a testování se tedy ukázalo, že je vhodnější brát množiny o 600 až 1500 vzorcích. Vzorky </w:t>
+      </w:r>
+      <w:r>
+        <w:t>obsahovaly</w:t>
+      </w:r>
+      <w:r>
+        <w:t xml:space="preserve"> </w:t>
+      </w:r>
+      <w:r>
+        <w:t xml:space="preserve">zhruba </w:t>
+      </w:r>
+      <w:r>
+        <w:t>10</w:t>
+      </w:r>
+      <w:bookmarkStart w:id="21" w:name="_GoBack"/>
+      <w:bookmarkEnd w:id="21"/>
+      <w:r>
+        <w:t xml:space="preserve"> </w:t>
+      </w:r>
+      <w:r>
+        <w:t xml:space="preserve">až 15 změn vstupní veličiny. Perioda mezi změnami byla volena přibližně tak, aby se soustava stihla </w:t>
+      </w:r>
+      <w:r>
+        <w:t xml:space="preserve">na výstupu </w:t>
+      </w:r>
+      <w:r>
+        <w:t>ustálit.</w:t>
+      </w:r>
+    </w:p>
+    <w:p>
+      <w:pPr>
         <w:pStyle w:val="Nadpis1"/>
       </w:pPr>
-      <w:r>
-        <w:t>Závěr</w:t>
-      </w:r>
-    </w:p>
-    <w:p>
-      <w:pPr>
-        <w:pStyle w:val="OdstavecNice"/>
-      </w:pPr>
-      <w:r>
-        <w:t>Byl zhotoven optimální neuronový model laboratorního systému GUNT RT 050</w:t>
-      </w:r>
-      <w:r>
-        <w:t>,</w:t>
-      </w:r>
-      <w:r>
-        <w:t xml:space="preserve"> </w:t>
-      </w:r>
-      <w:r>
-        <w:t xml:space="preserve">realizovány a </w:t>
-      </w:r>
-      <w:r>
-        <w:t>otestovány dvě metody řízení (DIC, IMC). Vhodnější metodou pro řízení soustavy je metoda IMC, protože je méně náchylná na poruchové signály a vhodně uprav</w:t>
-      </w:r>
-      <w:r>
-        <w:t>uje regulaci díky zpětné vazbě</w:t>
-      </w:r>
-      <w:r>
-        <w:t>. V teoretické i praktickém porovnání byla lepší metoda IMC</w:t>
-      </w:r>
-      <w:r>
-        <w:t>.</w:t>
-      </w:r>
-    </w:p>
-    <w:p>
-      <w:pPr>
-        <w:pStyle w:val="OdstavecNice"/>
-      </w:pPr>
-      <w:r>
-        <w:t xml:space="preserve">V průběhu práce byl nalezen problém, že při velkém množství vzorků, pro trénování neuronového modelu systému a pro trénování inverze, je obtížné dobře natrénovat neuronovou síť, tak aby dostatečně aproximovala reálný systém a nebyla přeučená. Při velkém počtu vzorků pravděpodobně vzorky obsahují spoustu zašuměných informací. V průběhu trénování a testování se tedy ukázalo, že je vhodnější brát množiny o 600 až 1500 vzorcích. Vzorky obsahovali zhruba 5 až 15 změn vstupní veličiny. Perioda mezi změnami byla volena přibližně tak, aby se soustava stihla </w:t>
-      </w:r>
-      <w:r>
-        <w:t xml:space="preserve">na výstupu </w:t>
-      </w:r>
-      <w:r>
-        <w:t>ustálit.</w:t>
-      </w:r>
-      <w:r>
-        <w:t xml:space="preserve"> </w:t>
-      </w:r>
-    </w:p>
-    <w:p>
-      <w:pPr>
-        <w:pStyle w:val="Nadpis1"/>
-      </w:pPr>
+      <w:bookmarkStart w:id="22" w:name="_Toc359489427"/>
       <w:r>
         <w:t>Literatura</w:t>
       </w:r>
+      <w:bookmarkEnd w:id="22"/>
     </w:p>
     <w:p>
       <w:pPr>
@@ -5992,7 +7830,7 @@
         <w:tab/>
       </w:r>
       <w:r>
-        <w:t>Direct Inverse Control &amp; Internal Model Control. In: [online]. [cit. 2013-06-15]. Dostupné z: https://courses.cs.ut.ee/2008/modelling-and-control/slides/dic-and-imc.pdf</w:t>
+        <w:t>Direct Inverse Control&amp;Internal Model Control. In: [online]. [cit. 2013-06-15]. Dostupné z: https://courses.cs.ut.ee/2008/modelling-and-control/slides/dic-and-imc.pdf</w:t>
       </w:r>
     </w:p>
     <w:p>
@@ -6004,7 +7842,7 @@
       </w:r>
       <w:r>
         <w:tab/>
-        <w:t>Range Normalization</w:t>
+        <w:t>RangeNormalization</w:t>
       </w:r>
       <w:r>
         <w:t xml:space="preserve">. In: [online]. [cit. 2013-06-15]. Dostupné z: </w:t>
@@ -6022,10 +7860,12 @@
       <w:pPr>
         <w:pStyle w:val="Nadpis1"/>
       </w:pPr>
+      <w:bookmarkStart w:id="23" w:name="_Toc359489428"/>
       <w:r>
         <w:lastRenderedPageBreak/>
         <w:t>Přílohy</w:t>
       </w:r>
+      <w:bookmarkEnd w:id="23"/>
     </w:p>
     <w:p>
       <w:pPr>
@@ -6397,15 +8237,29 @@
               <w:color w:val="4F81BD" w:themeColor="accent1"/>
             </w:rPr>
           </w:pPr>
-          <w:fldSimple w:instr=" PAGE   \* MERGEFORMAT ">
-            <w:r>
-              <w:rPr>
-                <w:noProof/>
-                <w:color w:val="4F81BD" w:themeColor="accent1"/>
-              </w:rPr>
-              <w:t>19</w:t>
-            </w:r>
-          </w:fldSimple>
+          <w:r>
+            <w:fldChar w:fldCharType="begin"/>
+          </w:r>
+          <w:r>
+            <w:instrText xml:space="preserve"> PAGE   \* MERGEFORMAT </w:instrText>
+          </w:r>
+          <w:r>
+            <w:fldChar w:fldCharType="separate"/>
+          </w:r>
+          <w:r>
+            <w:rPr>
+              <w:noProof/>
+              <w:color w:val="4F81BD" w:themeColor="accent1"/>
+            </w:rPr>
+            <w:t>7</w:t>
+          </w:r>
+          <w:r>
+            <w:rPr>
+              <w:noProof/>
+              <w:color w:val="4F81BD" w:themeColor="accent1"/>
+            </w:rPr>
+            <w:fldChar w:fldCharType="end"/>
+          </w:r>
         </w:p>
       </w:tc>
       <w:tc>
@@ -7406,7 +9260,7 @@
   <w:style w:type="paragraph" w:default="1" w:styleId="Normln">
     <w:name w:val="Normal"/>
     <w:qFormat/>
-    <w:rsid w:val="00AA5EB4"/>
+    <w:rsid w:val="00275311"/>
   </w:style>
   <w:style w:type="paragraph" w:styleId="Nadpis1">
     <w:name w:val="heading 1"/>
@@ -7778,6 +9632,739 @@
     <w:uiPriority w:val="99"/>
     <w:rsid w:val="00E553C2"/>
   </w:style>
+  <w:style w:type="character" w:styleId="Odkaznakoment">
+    <w:name w:val="annotation reference"/>
+    <w:basedOn w:val="Standardnpsmoodstavce"/>
+    <w:uiPriority w:val="99"/>
+    <w:semiHidden/>
+    <w:unhideWhenUsed/>
+    <w:rsid w:val="00CF267A"/>
+    <w:rPr>
+      <w:sz w:val="16"/>
+      <w:szCs w:val="16"/>
+    </w:rPr>
+  </w:style>
+  <w:style w:type="paragraph" w:styleId="Textkomente">
+    <w:name w:val="annotation text"/>
+    <w:basedOn w:val="Normln"/>
+    <w:link w:val="TextkomenteChar"/>
+    <w:uiPriority w:val="99"/>
+    <w:semiHidden/>
+    <w:unhideWhenUsed/>
+    <w:rsid w:val="00CF267A"/>
+    <w:pPr>
+      <w:spacing w:line="240" w:lineRule="auto"/>
+    </w:pPr>
+    <w:rPr>
+      <w:sz w:val="20"/>
+      <w:szCs w:val="20"/>
+    </w:rPr>
+  </w:style>
+  <w:style w:type="character" w:customStyle="1" w:styleId="TextkomenteChar">
+    <w:name w:val="Text komentáře Char"/>
+    <w:basedOn w:val="Standardnpsmoodstavce"/>
+    <w:link w:val="Textkomente"/>
+    <w:uiPriority w:val="99"/>
+    <w:semiHidden/>
+    <w:rsid w:val="00CF267A"/>
+    <w:rPr>
+      <w:sz w:val="20"/>
+      <w:szCs w:val="20"/>
+    </w:rPr>
+  </w:style>
+  <w:style w:type="paragraph" w:styleId="Pedmtkomente">
+    <w:name w:val="annotation subject"/>
+    <w:basedOn w:val="Textkomente"/>
+    <w:next w:val="Textkomente"/>
+    <w:link w:val="PedmtkomenteChar"/>
+    <w:uiPriority w:val="99"/>
+    <w:semiHidden/>
+    <w:unhideWhenUsed/>
+    <w:rsid w:val="00CF267A"/>
+    <w:rPr>
+      <w:b/>
+      <w:bCs/>
+    </w:rPr>
+  </w:style>
+  <w:style w:type="character" w:customStyle="1" w:styleId="PedmtkomenteChar">
+    <w:name w:val="Předmět komentáře Char"/>
+    <w:basedOn w:val="TextkomenteChar"/>
+    <w:link w:val="Pedmtkomente"/>
+    <w:uiPriority w:val="99"/>
+    <w:semiHidden/>
+    <w:rsid w:val="00CF267A"/>
+    <w:rPr>
+      <w:b/>
+      <w:bCs/>
+      <w:sz w:val="20"/>
+      <w:szCs w:val="20"/>
+    </w:rPr>
+  </w:style>
+  <w:style w:type="paragraph" w:styleId="Nadpisobsahu">
+    <w:name w:val="TOC Heading"/>
+    <w:basedOn w:val="Nadpis1"/>
+    <w:next w:val="Normln"/>
+    <w:uiPriority w:val="39"/>
+    <w:semiHidden/>
+    <w:unhideWhenUsed/>
+    <w:qFormat/>
+    <w:rsid w:val="0008451C"/>
+    <w:pPr>
+      <w:outlineLvl w:val="9"/>
+    </w:pPr>
+    <w:rPr>
+      <w:lang w:eastAsia="en-US"/>
+    </w:rPr>
+  </w:style>
+  <w:style w:type="paragraph" w:styleId="Obsah1">
+    <w:name w:val="toc 1"/>
+    <w:basedOn w:val="Normln"/>
+    <w:next w:val="Normln"/>
+    <w:autoRedefine/>
+    <w:uiPriority w:val="39"/>
+    <w:unhideWhenUsed/>
+    <w:rsid w:val="0008451C"/>
+    <w:pPr>
+      <w:spacing w:after="100"/>
+    </w:pPr>
+  </w:style>
+  <w:style w:type="paragraph" w:styleId="Obsah2">
+    <w:name w:val="toc 2"/>
+    <w:basedOn w:val="Normln"/>
+    <w:next w:val="Normln"/>
+    <w:autoRedefine/>
+    <w:uiPriority w:val="39"/>
+    <w:unhideWhenUsed/>
+    <w:rsid w:val="0008451C"/>
+    <w:pPr>
+      <w:spacing w:after="100"/>
+      <w:ind w:left="220"/>
+    </w:pPr>
+  </w:style>
+  <w:style w:type="paragraph" w:styleId="Obsah3">
+    <w:name w:val="toc 3"/>
+    <w:basedOn w:val="Normln"/>
+    <w:next w:val="Normln"/>
+    <w:autoRedefine/>
+    <w:uiPriority w:val="39"/>
+    <w:unhideWhenUsed/>
+    <w:rsid w:val="0008451C"/>
+    <w:pPr>
+      <w:spacing w:after="100"/>
+      <w:ind w:left="440"/>
+    </w:pPr>
+  </w:style>
+  <w:style w:type="character" w:styleId="Hypertextovodkaz">
+    <w:name w:val="Hyperlink"/>
+    <w:basedOn w:val="Standardnpsmoodstavce"/>
+    <w:uiPriority w:val="99"/>
+    <w:unhideWhenUsed/>
+    <w:rsid w:val="0008451C"/>
+    <w:rPr>
+      <w:color w:val="0000FF" w:themeColor="hyperlink"/>
+      <w:u w:val="single"/>
+    </w:rPr>
+  </w:style>
+</w:styles>
+</file>
+
+<file path=word/stylesWithEffects.xml><?xml version="1.0" encoding="utf-8"?>
+<w:styles xmlns:wpc="http://schemas.microsoft.com/office/word/2010/wordprocessingCanvas" xmlns:mc="http://schemas.openxmlformats.org/markup-compatibility/2006" xmlns:o="urn:schemas-microsoft-com:office:office" xmlns:r="http://schemas.openxmlformats.org/officeDocument/2006/relationships" xmlns:m="http://schemas.openxmlformats.org/officeDocument/2006/math" xmlns:v="urn:schemas-microsoft-com:vml" xmlns:wp14="http://schemas.microsoft.com/office/word/2010/wordprocessingDrawing" xmlns:wp="http://schemas.openxmlformats.org/drawingml/2006/wordprocessingDrawing" xmlns:w10="urn:schemas-microsoft-com:office:word" xmlns:w="http://schemas.openxmlformats.org/wordprocessingml/2006/main" xmlns:w14="http://schemas.microsoft.com/office/word/2010/wordml" xmlns:wpg="http://schemas.microsoft.com/office/word/2010/wordprocessingGroup" xmlns:wpi="http://schemas.microsoft.com/office/word/2010/wordprocessingInk" xmlns:wne="http://schemas.microsoft.com/office/word/2006/wordml" xmlns:wps="http://schemas.microsoft.com/office/word/2010/wordprocessingShape" mc:Ignorable="w14 wp14">
+  <w:docDefaults>
+    <w:rPrDefault>
+      <w:rPr>
+        <w:rFonts w:asciiTheme="minorHAnsi" w:eastAsiaTheme="minorEastAsia" w:hAnsiTheme="minorHAnsi" w:cstheme="minorBidi"/>
+        <w:sz w:val="22"/>
+        <w:szCs w:val="22"/>
+        <w:lang w:val="cs-CZ" w:eastAsia="cs-CZ" w:bidi="ar-SA"/>
+      </w:rPr>
+    </w:rPrDefault>
+    <w:pPrDefault>
+      <w:pPr>
+        <w:spacing w:after="200" w:line="276" w:lineRule="auto"/>
+      </w:pPr>
+    </w:pPrDefault>
+  </w:docDefaults>
+  <w:latentStyles w:defLockedState="0" w:defUIPriority="99" w:defSemiHidden="1" w:defUnhideWhenUsed="1" w:defQFormat="0" w:count="267">
+    <w:lsdException w:name="Normal" w:semiHidden="0" w:uiPriority="0" w:unhideWhenUsed="0" w:qFormat="1"/>
+    <w:lsdException w:name="heading 1" w:semiHidden="0" w:uiPriority="9" w:unhideWhenUsed="0" w:qFormat="1"/>
+    <w:lsdException w:name="heading 2" w:uiPriority="9" w:qFormat="1"/>
+    <w:lsdException w:name="heading 3" w:uiPriority="9" w:qFormat="1"/>
+    <w:lsdException w:name="heading 4" w:uiPriority="9" w:qFormat="1"/>
+    <w:lsdException w:name="heading 5" w:uiPriority="9" w:qFormat="1"/>
+    <w:lsdException w:name="heading 6" w:uiPriority="9" w:qFormat="1"/>
+    <w:lsdException w:name="heading 7" w:uiPriority="9" w:qFormat="1"/>
+    <w:lsdException w:name="heading 8" w:uiPriority="9" w:qFormat="1"/>
+    <w:lsdException w:name="heading 9" w:uiPriority="9" w:qFormat="1"/>
+    <w:lsdException w:name="toc 1" w:uiPriority="39"/>
+    <w:lsdException w:name="toc 2" w:uiPriority="39"/>
+    <w:lsdException w:name="toc 3" w:uiPriority="39"/>
+    <w:lsdException w:name="toc 4" w:uiPriority="39"/>
+    <w:lsdException w:name="toc 5" w:uiPriority="39"/>
+    <w:lsdException w:name="toc 6" w:uiPriority="39"/>
+    <w:lsdException w:name="toc 7" w:uiPriority="39"/>
+    <w:lsdException w:name="toc 8" w:uiPriority="39"/>
+    <w:lsdException w:name="toc 9" w:uiPriority="39"/>
+    <w:lsdException w:name="caption" w:uiPriority="35" w:qFormat="1"/>
+    <w:lsdException w:name="Title" w:semiHidden="0" w:uiPriority="10" w:unhideWhenUsed="0" w:qFormat="1"/>
+    <w:lsdException w:name="Default Paragraph Font" w:uiPriority="1"/>
+    <w:lsdException w:name="Subtitle" w:semiHidden="0" w:uiPriority="11" w:unhideWhenUsed="0" w:qFormat="1"/>
+    <w:lsdException w:name="Strong" w:semiHidden="0" w:uiPriority="22" w:unhideWhenUsed="0" w:qFormat="1"/>
+    <w:lsdException w:name="Emphasis" w:semiHidden="0" w:uiPriority="20" w:unhideWhenUsed="0" w:qFormat="1"/>
+    <w:lsdException w:name="Table Grid" w:semiHidden="0" w:uiPriority="59" w:unhideWhenUsed="0"/>
+    <w:lsdException w:name="Placeholder Text" w:unhideWhenUsed="0"/>
+    <w:lsdException w:name="No Spacing" w:semiHidden="0" w:uiPriority="1" w:unhideWhenUsed="0" w:qFormat="1"/>
+    <w:lsdException w:name="Light Shading" w:semiHidden="0" w:uiPriority="60" w:unhideWhenUsed="0"/>
+    <w:lsdException w:name="Light List" w:semiHidden="0" w:uiPriority="61" w:unhideWhenUsed="0"/>
+    <w:lsdException w:name="Light Grid" w:semiHidden="0" w:uiPriority="62" w:unhideWhenUsed="0"/>
+    <w:lsdException w:name="Medium Shading 1" w:semiHidden="0" w:uiPriority="63" w:unhideWhenUsed="0"/>
+    <w:lsdException w:name="Medium Shading 2" w:semiHidden="0" w:uiPriority="64" w:unhideWhenUsed="0"/>
+    <w:lsdException w:name="Medium List 1" w:semiHidden="0" w:uiPriority="65" w:unhideWhenUsed="0"/>
+    <w:lsdException w:name="Medium List 2" w:semiHidden="0" w:uiPriority="66" w:unhideWhenUsed="0"/>
+    <w:lsdException w:name="Medium Grid 1" w:semiHidden="0" w:uiPriority="67" w:unhideWhenUsed="0"/>
+    <w:lsdException w:name="Medium Grid 2" w:semiHidden="0" w:uiPriority="68" w:unhideWhenUsed="0"/>
+    <w:lsdException w:name="Medium Grid 3" w:semiHidden="0" w:uiPriority="69" w:unhideWhenUsed="0"/>
+    <w:lsdException w:name="Dark List" w:semiHidden="0" w:uiPriority="70" w:unhideWhenUsed="0"/>
+    <w:lsdException w:name="Colorful Shading" w:semiHidden="0" w:uiPriority="71" w:unhideWhenUsed="0"/>
+    <w:lsdException w:name="Colorful List" w:semiHidden="0" w:uiPriority="72" w:unhideWhenUsed="0"/>
+    <w:lsdException w:name="Colorful Grid" w:semiHidden="0" w:uiPriority="73" w:unhideWhenUsed="0"/>
+    <w:lsdException w:name="Light Shading Accent 1" w:semiHidden="0" w:uiPriority="60" w:unhideWhenUsed="0"/>
+    <w:lsdException w:name="Light List Accent 1" w:semiHidden="0" w:uiPriority="61" w:unhideWhenUsed="0"/>
+    <w:lsdException w:name="Light Grid Accent 1" w:semiHidden="0" w:uiPriority="62" w:unhideWhenUsed="0"/>
+    <w:lsdException w:name="Medium Shading 1 Accent 1" w:semiHidden="0" w:uiPriority="63" w:unhideWhenUsed="0"/>
+    <w:lsdException w:name="Medium Shading 2 Accent 1" w:semiHidden="0" w:uiPriority="64" w:unhideWhenUsed="0"/>
+    <w:lsdException w:name="Medium List 1 Accent 1" w:semiHidden="0" w:uiPriority="65" w:unhideWhenUsed="0"/>
+    <w:lsdException w:name="Revision" w:unhideWhenUsed="0"/>
+    <w:lsdException w:name="List Paragraph" w:semiHidden="0" w:uiPriority="34" w:unhideWhenUsed="0" w:qFormat="1"/>
+    <w:lsdException w:name="Quote" w:semiHidden="0" w:uiPriority="29" w:unhideWhenUsed="0" w:qFormat="1"/>
+    <w:lsdException w:name="Intense Quote" w:semiHidden="0" w:uiPriority="30" w:unhideWhenUsed="0" w:qFormat="1"/>
+    <w:lsdException w:name="Medium List 2 Accent 1" w:semiHidden="0" w:uiPriority="66" w:unhideWhenUsed="0"/>
+    <w:lsdException w:name="Medium Grid 1 Accent 1" w:semiHidden="0" w:uiPriority="67" w:unhideWhenUsed="0"/>
+    <w:lsdException w:name="Medium Grid 2 Accent 1" w:semiHidden="0" w:uiPriority="68" w:unhideWhenUsed="0"/>
+    <w:lsdException w:name="Medium Grid 3 Accent 1" w:semiHidden="0" w:uiPriority="69" w:unhideWhenUsed="0"/>
+    <w:lsdException w:name="Dark List Accent 1" w:semiHidden="0" w:uiPriority="70" w:unhideWhenUsed="0"/>
+    <w:lsdException w:name="Colorful Shading Accent 1" w:semiHidden="0" w:uiPriority="71" w:unhideWhenUsed="0"/>
+    <w:lsdException w:name="Colorful List Accent 1" w:semiHidden="0" w:uiPriority="72" w:unhideWhenUsed="0"/>
+    <w:lsdException w:name="Colorful Grid Accent 1" w:semiHidden="0" w:uiPriority="73" w:unhideWhenUsed="0"/>
+    <w:lsdException w:name="Light Shading Accent 2" w:semiHidden="0" w:uiPriority="60" w:unhideWhenUsed="0"/>
+    <w:lsdException w:name="Light List Accent 2" w:semiHidden="0" w:uiPriority="61" w:unhideWhenUsed="0"/>
+    <w:lsdException w:name="Light Grid Accent 2" w:semiHidden="0" w:uiPriority="62" w:unhideWhenUsed="0"/>
+    <w:lsdException w:name="Medium Shading 1 Accent 2" w:semiHidden="0" w:uiPriority="63" w:unhideWhenUsed="0"/>
+    <w:lsdException w:name="Medium Shading 2 Accent 2" w:semiHidden="0" w:uiPriority="64" w:unhideWhenUsed="0"/>
+    <w:lsdException w:name="Medium List 1 Accent 2" w:semiHidden="0" w:uiPriority="65" w:unhideWhenUsed="0"/>
+    <w:lsdException w:name="Medium List 2 Accent 2" w:semiHidden="0" w:uiPriority="66" w:unhideWhenUsed="0"/>
+    <w:lsdException w:name="Medium Grid 1 Accent 2" w:semiHidden="0" w:uiPriority="67" w:unhideWhenUsed="0"/>
+    <w:lsdException w:name="Medium Grid 2 Accent 2" w:semiHidden="0" w:uiPriority="68" w:unhideWhenUsed="0"/>
+    <w:lsdException w:name="Medium Grid 3 Accent 2" w:semiHidden="0" w:uiPriority="69" w:unhideWhenUsed="0"/>
+    <w:lsdException w:name="Dark List Accent 2" w:semiHidden="0" w:uiPriority="70" w:unhideWhenUsed="0"/>
+    <w:lsdException w:name="Colorful Shading Accent 2" w:semiHidden="0" w:uiPriority="71" w:unhideWhenUsed="0"/>
+    <w:lsdException w:name="Colorful List Accent 2" w:semiHidden="0" w:uiPriority="72" w:unhideWhenUsed="0"/>
+    <w:lsdException w:name="Colorful Grid Accent 2" w:semiHidden="0" w:uiPriority="73" w:unhideWhenUsed="0"/>
+    <w:lsdException w:name="Light Shading Accent 3" w:semiHidden="0" w:uiPriority="60" w:unhideWhenUsed="0"/>
+    <w:lsdException w:name="Light List Accent 3" w:semiHidden="0" w:uiPriority="61" w:unhideWhenUsed="0"/>
+    <w:lsdException w:name="Light Grid Accent 3" w:semiHidden="0" w:uiPriority="62" w:unhideWhenUsed="0"/>
+    <w:lsdException w:name="Medium Shading 1 Accent 3" w:semiHidden="0" w:uiPriority="63" w:unhideWhenUsed="0"/>
+    <w:lsdException w:name="Medium Shading 2 Accent 3" w:semiHidden="0" w:uiPriority="64" w:unhideWhenUsed="0"/>
+    <w:lsdException w:name="Medium List 1 Accent 3" w:semiHidden="0" w:uiPriority="65" w:unhideWhenUsed="0"/>
+    <w:lsdException w:name="Medium List 2 Accent 3" w:semiHidden="0" w:uiPriority="66" w:unhideWhenUsed="0"/>
+    <w:lsdException w:name="Medium Grid 1 Accent 3" w:semiHidden="0" w:uiPriority="67" w:unhideWhenUsed="0"/>
+    <w:lsdException w:name="Medium Grid 2 Accent 3" w:semiHidden="0" w:uiPriority="68" w:unhideWhenUsed="0"/>
+    <w:lsdException w:name="Medium Grid 3 Accent 3" w:semiHidden="0" w:uiPriority="69" w:unhideWhenUsed="0"/>
+    <w:lsdException w:name="Dark List Accent 3" w:semiHidden="0" w:uiPriority="70" w:unhideWhenUsed="0"/>
+    <w:lsdException w:name="Colorful Shading Accent 3" w:semiHidden="0" w:uiPriority="71" w:unhideWhenUsed="0"/>
+    <w:lsdException w:name="Colorful List Accent 3" w:semiHidden="0" w:uiPriority="72" w:unhideWhenUsed="0"/>
+    <w:lsdException w:name="Colorful Grid Accent 3" w:semiHidden="0" w:uiPriority="73" w:unhideWhenUsed="0"/>
+    <w:lsdException w:name="Light Shading Accent 4" w:semiHidden="0" w:uiPriority="60" w:unhideWhenUsed="0"/>
+    <w:lsdException w:name="Light List Accent 4" w:semiHidden="0" w:uiPriority="61" w:unhideWhenUsed="0"/>
+    <w:lsdException w:name="Light Grid Accent 4" w:semiHidden="0" w:uiPriority="62" w:unhideWhenUsed="0"/>
+    <w:lsdException w:name="Medium Shading 1 Accent 4" w:semiHidden="0" w:uiPriority="63" w:unhideWhenUsed="0"/>
+    <w:lsdException w:name="Medium Shading 2 Accent 4" w:semiHidden="0" w:uiPriority="64" w:unhideWhenUsed="0"/>
+    <w:lsdException w:name="Medium List 1 Accent 4" w:semiHidden="0" w:uiPriority="65" w:unhideWhenUsed="0"/>
+    <w:lsdException w:name="Medium List 2 Accent 4" w:semiHidden="0" w:uiPriority="66" w:unhideWhenUsed="0"/>
+    <w:lsdException w:name="Medium Grid 1 Accent 4" w:semiHidden="0" w:uiPriority="67" w:unhideWhenUsed="0"/>
+    <w:lsdException w:name="Medium Grid 2 Accent 4" w:semiHidden="0" w:uiPriority="68" w:unhideWhenUsed="0"/>
+    <w:lsdException w:name="Medium Grid 3 Accent 4" w:semiHidden="0" w:uiPriority="69" w:unhideWhenUsed="0"/>
+    <w:lsdException w:name="Dark List Accent 4" w:semiHidden="0" w:uiPriority="70" w:unhideWhenUsed="0"/>
+    <w:lsdException w:name="Colorful Shading Accent 4" w:semiHidden="0" w:uiPriority="71" w:unhideWhenUsed="0"/>
+    <w:lsdException w:name="Colorful List Accent 4" w:semiHidden="0" w:uiPriority="72" w:unhideWhenUsed="0"/>
+    <w:lsdException w:name="Colorful Grid Accent 4" w:semiHidden="0" w:uiPriority="73" w:unhideWhenUsed="0"/>
+    <w:lsdException w:name="Light Shading Accent 5" w:semiHidden="0" w:uiPriority="60" w:unhideWhenUsed="0"/>
+    <w:lsdException w:name="Light List Accent 5" w:semiHidden="0" w:uiPriority="61" w:unhideWhenUsed="0"/>
+    <w:lsdException w:name="Light Grid Accent 5" w:semiHidden="0" w:uiPriority="62" w:unhideWhenUsed="0"/>
+    <w:lsdException w:name="Medium Shading 1 Accent 5" w:semiHidden="0" w:uiPriority="63" w:unhideWhenUsed="0"/>
+    <w:lsdException w:name="Medium Shading 2 Accent 5" w:semiHidden="0" w:uiPriority="64" w:unhideWhenUsed="0"/>
+    <w:lsdException w:name="Medium List 1 Accent 5" w:semiHidden="0" w:uiPriority="65" w:unhideWhenUsed="0"/>
+    <w:lsdException w:name="Medium List 2 Accent 5" w:semiHidden="0" w:uiPriority="66" w:unhideWhenUsed="0"/>
+    <w:lsdException w:name="Medium Grid 1 Accent 5" w:semiHidden="0" w:uiPriority="67" w:unhideWhenUsed="0"/>
+    <w:lsdException w:name="Medium Grid 2 Accent 5" w:semiHidden="0" w:uiPriority="68" w:unhideWhenUsed="0"/>
+    <w:lsdException w:name="Medium Grid 3 Accent 5" w:semiHidden="0" w:uiPriority="69" w:unhideWhenUsed="0"/>
+    <w:lsdException w:name="Dark List Accent 5" w:semiHidden="0" w:uiPriority="70" w:unhideWhenUsed="0"/>
+    <w:lsdException w:name="Colorful Shading Accent 5" w:semiHidden="0" w:uiPriority="71" w:unhideWhenUsed="0"/>
+    <w:lsdException w:name="Colorful List Accent 5" w:semiHidden="0" w:uiPriority="72" w:unhideWhenUsed="0"/>
+    <w:lsdException w:name="Colorful Grid Accent 5" w:semiHidden="0" w:uiPriority="73" w:unhideWhenUsed="0"/>
+    <w:lsdException w:name="Light Shading Accent 6" w:semiHidden="0" w:uiPriority="60" w:unhideWhenUsed="0"/>
+    <w:lsdException w:name="Light List Accent 6" w:semiHidden="0" w:uiPriority="61" w:unhideWhenUsed="0"/>
+    <w:lsdException w:name="Light Grid Accent 6" w:semiHidden="0" w:uiPriority="62" w:unhideWhenUsed="0"/>
+    <w:lsdException w:name="Medium Shading 1 Accent 6" w:semiHidden="0" w:uiPriority="63" w:unhideWhenUsed="0"/>
+    <w:lsdException w:name="Medium Shading 2 Accent 6" w:semiHidden="0" w:uiPriority="64" w:unhideWhenUsed="0"/>
+    <w:lsdException w:name="Medium List 1 Accent 6" w:semiHidden="0" w:uiPriority="65" w:unhideWhenUsed="0"/>
+    <w:lsdException w:name="Medium List 2 Accent 6" w:semiHidden="0" w:uiPriority="66" w:unhideWhenUsed="0"/>
+    <w:lsdException w:name="Medium Grid 1 Accent 6" w:semiHidden="0" w:uiPriority="67" w:unhideWhenUsed="0"/>
+    <w:lsdException w:name="Medium Grid 2 Accent 6" w:semiHidden="0" w:uiPriority="68" w:unhideWhenUsed="0"/>
+    <w:lsdException w:name="Medium Grid 3 Accent 6" w:semiHidden="0" w:uiPriority="69" w:unhideWhenUsed="0"/>
+    <w:lsdException w:name="Dark List Accent 6" w:semiHidden="0" w:uiPriority="70" w:unhideWhenUsed="0"/>
+    <w:lsdException w:name="Colorful Shading Accent 6" w:semiHidden="0" w:uiPriority="71" w:unhideWhenUsed="0"/>
+    <w:lsdException w:name="Colorful List Accent 6" w:semiHidden="0" w:uiPriority="72" w:unhideWhenUsed="0"/>
+    <w:lsdException w:name="Colorful Grid Accent 6" w:semiHidden="0" w:uiPriority="73" w:unhideWhenUsed="0"/>
+    <w:lsdException w:name="Subtle Emphasis" w:semiHidden="0" w:uiPriority="19" w:unhideWhenUsed="0" w:qFormat="1"/>
+    <w:lsdException w:name="Intense Emphasis" w:semiHidden="0" w:uiPriority="21" w:unhideWhenUsed="0" w:qFormat="1"/>
+    <w:lsdException w:name="Subtle Reference" w:semiHidden="0" w:uiPriority="31" w:unhideWhenUsed="0" w:qFormat="1"/>
+    <w:lsdException w:name="Intense Reference" w:semiHidden="0" w:uiPriority="32" w:unhideWhenUsed="0" w:qFormat="1"/>
+    <w:lsdException w:name="Book Title" w:semiHidden="0" w:uiPriority="33" w:unhideWhenUsed="0" w:qFormat="1"/>
+    <w:lsdException w:name="Bibliography" w:uiPriority="37"/>
+    <w:lsdException w:name="TOC Heading" w:uiPriority="39" w:qFormat="1"/>
+  </w:latentStyles>
+  <w:style w:type="paragraph" w:default="1" w:styleId="Normln">
+    <w:name w:val="Normal"/>
+    <w:qFormat/>
+  </w:style>
+  <w:style w:type="paragraph" w:styleId="Nadpis1">
+    <w:name w:val="heading 1"/>
+    <w:basedOn w:val="Normln"/>
+    <w:next w:val="Normln"/>
+    <w:link w:val="Nadpis1Char"/>
+    <w:uiPriority w:val="9"/>
+    <w:qFormat/>
+    <w:rsid w:val="003616FC"/>
+    <w:pPr>
+      <w:keepNext/>
+      <w:keepLines/>
+      <w:spacing w:before="480" w:after="0"/>
+      <w:outlineLvl w:val="0"/>
+    </w:pPr>
+    <w:rPr>
+      <w:rFonts w:asciiTheme="majorHAnsi" w:eastAsiaTheme="majorEastAsia" w:hAnsiTheme="majorHAnsi" w:cstheme="majorBidi"/>
+      <w:b/>
+      <w:bCs/>
+      <w:color w:val="365F91" w:themeColor="accent1" w:themeShade="BF"/>
+      <w:sz w:val="28"/>
+      <w:szCs w:val="28"/>
+    </w:rPr>
+  </w:style>
+  <w:style w:type="paragraph" w:styleId="Nadpis2">
+    <w:name w:val="heading 2"/>
+    <w:basedOn w:val="Normln"/>
+    <w:next w:val="Normln"/>
+    <w:link w:val="Nadpis2Char"/>
+    <w:uiPriority w:val="9"/>
+    <w:unhideWhenUsed/>
+    <w:qFormat/>
+    <w:rsid w:val="00333816"/>
+    <w:pPr>
+      <w:keepNext/>
+      <w:keepLines/>
+      <w:spacing w:before="200" w:after="0"/>
+      <w:outlineLvl w:val="1"/>
+    </w:pPr>
+    <w:rPr>
+      <w:rFonts w:asciiTheme="majorHAnsi" w:eastAsiaTheme="majorEastAsia" w:hAnsiTheme="majorHAnsi" w:cstheme="majorBidi"/>
+      <w:b/>
+      <w:bCs/>
+      <w:color w:val="4F81BD" w:themeColor="accent1"/>
+      <w:sz w:val="26"/>
+      <w:szCs w:val="26"/>
+    </w:rPr>
+  </w:style>
+  <w:style w:type="paragraph" w:styleId="Nadpis3">
+    <w:name w:val="heading 3"/>
+    <w:basedOn w:val="Normln"/>
+    <w:next w:val="Normln"/>
+    <w:link w:val="Nadpis3Char"/>
+    <w:uiPriority w:val="9"/>
+    <w:unhideWhenUsed/>
+    <w:qFormat/>
+    <w:rsid w:val="00E131FC"/>
+    <w:pPr>
+      <w:keepNext/>
+      <w:keepLines/>
+      <w:spacing w:before="200" w:after="0"/>
+      <w:outlineLvl w:val="2"/>
+    </w:pPr>
+    <w:rPr>
+      <w:rFonts w:asciiTheme="majorHAnsi" w:eastAsiaTheme="majorEastAsia" w:hAnsiTheme="majorHAnsi" w:cstheme="majorBidi"/>
+      <w:b/>
+      <w:bCs/>
+      <w:color w:val="4F81BD" w:themeColor="accent1"/>
+    </w:rPr>
+  </w:style>
+  <w:style w:type="character" w:default="1" w:styleId="Standardnpsmoodstavce">
+    <w:name w:val="Default Paragraph Font"/>
+    <w:uiPriority w:val="1"/>
+    <w:semiHidden/>
+    <w:unhideWhenUsed/>
+  </w:style>
+  <w:style w:type="table" w:default="1" w:styleId="Normlntabulka">
+    <w:name w:val="Normal Table"/>
+    <w:uiPriority w:val="99"/>
+    <w:semiHidden/>
+    <w:unhideWhenUsed/>
+    <w:tblPr>
+      <w:tblInd w:w="0" w:type="dxa"/>
+      <w:tblCellMar>
+        <w:top w:w="0" w:type="dxa"/>
+        <w:left w:w="108" w:type="dxa"/>
+        <w:bottom w:w="0" w:type="dxa"/>
+        <w:right w:w="108" w:type="dxa"/>
+      </w:tblCellMar>
+    </w:tblPr>
+  </w:style>
+  <w:style w:type="numbering" w:default="1" w:styleId="Bezseznamu">
+    <w:name w:val="No List"/>
+    <w:uiPriority w:val="99"/>
+    <w:semiHidden/>
+    <w:unhideWhenUsed/>
+  </w:style>
+  <w:style w:type="paragraph" w:styleId="Bezmezer">
+    <w:name w:val="No Spacing"/>
+    <w:link w:val="BezmezerChar"/>
+    <w:uiPriority w:val="1"/>
+    <w:qFormat/>
+    <w:rsid w:val="008F7D5A"/>
+    <w:pPr>
+      <w:spacing w:after="0" w:line="240" w:lineRule="auto"/>
+    </w:pPr>
+    <w:rPr>
+      <w:lang w:eastAsia="en-US"/>
+    </w:rPr>
+  </w:style>
+  <w:style w:type="character" w:customStyle="1" w:styleId="BezmezerChar">
+    <w:name w:val="Bez mezer Char"/>
+    <w:basedOn w:val="Standardnpsmoodstavce"/>
+    <w:link w:val="Bezmezer"/>
+    <w:uiPriority w:val="1"/>
+    <w:rsid w:val="008F7D5A"/>
+    <w:rPr>
+      <w:lang w:eastAsia="en-US"/>
+    </w:rPr>
+  </w:style>
+  <w:style w:type="paragraph" w:styleId="Textbubliny">
+    <w:name w:val="Balloon Text"/>
+    <w:basedOn w:val="Normln"/>
+    <w:link w:val="TextbublinyChar"/>
+    <w:uiPriority w:val="99"/>
+    <w:semiHidden/>
+    <w:unhideWhenUsed/>
+    <w:rsid w:val="008F7D5A"/>
+    <w:pPr>
+      <w:spacing w:after="0" w:line="240" w:lineRule="auto"/>
+    </w:pPr>
+    <w:rPr>
+      <w:rFonts w:ascii="Tahoma" w:hAnsi="Tahoma" w:cs="Tahoma"/>
+      <w:sz w:val="16"/>
+      <w:szCs w:val="16"/>
+    </w:rPr>
+  </w:style>
+  <w:style w:type="character" w:customStyle="1" w:styleId="TextbublinyChar">
+    <w:name w:val="Text bubliny Char"/>
+    <w:basedOn w:val="Standardnpsmoodstavce"/>
+    <w:link w:val="Textbubliny"/>
+    <w:uiPriority w:val="99"/>
+    <w:semiHidden/>
+    <w:rsid w:val="008F7D5A"/>
+    <w:rPr>
+      <w:rFonts w:ascii="Tahoma" w:hAnsi="Tahoma" w:cs="Tahoma"/>
+      <w:sz w:val="16"/>
+      <w:szCs w:val="16"/>
+    </w:rPr>
+  </w:style>
+  <w:style w:type="character" w:customStyle="1" w:styleId="Nadpis1Char">
+    <w:name w:val="Nadpis 1 Char"/>
+    <w:basedOn w:val="Standardnpsmoodstavce"/>
+    <w:link w:val="Nadpis1"/>
+    <w:uiPriority w:val="9"/>
+    <w:rsid w:val="003616FC"/>
+    <w:rPr>
+      <w:rFonts w:asciiTheme="majorHAnsi" w:eastAsiaTheme="majorEastAsia" w:hAnsiTheme="majorHAnsi" w:cstheme="majorBidi"/>
+      <w:b/>
+      <w:bCs/>
+      <w:color w:val="365F91" w:themeColor="accent1" w:themeShade="BF"/>
+      <w:sz w:val="28"/>
+      <w:szCs w:val="28"/>
+    </w:rPr>
+  </w:style>
+  <w:style w:type="character" w:customStyle="1" w:styleId="Nadpis2Char">
+    <w:name w:val="Nadpis 2 Char"/>
+    <w:basedOn w:val="Standardnpsmoodstavce"/>
+    <w:link w:val="Nadpis2"/>
+    <w:uiPriority w:val="9"/>
+    <w:rsid w:val="00333816"/>
+    <w:rPr>
+      <w:rFonts w:asciiTheme="majorHAnsi" w:eastAsiaTheme="majorEastAsia" w:hAnsiTheme="majorHAnsi" w:cstheme="majorBidi"/>
+      <w:b/>
+      <w:bCs/>
+      <w:color w:val="4F81BD" w:themeColor="accent1"/>
+      <w:sz w:val="26"/>
+      <w:szCs w:val="26"/>
+    </w:rPr>
+  </w:style>
+  <w:style w:type="paragraph" w:styleId="Odstavecseseznamem">
+    <w:name w:val="List Paragraph"/>
+    <w:basedOn w:val="Normln"/>
+    <w:uiPriority w:val="34"/>
+    <w:qFormat/>
+    <w:rsid w:val="00197B5A"/>
+    <w:pPr>
+      <w:spacing w:after="0" w:line="240" w:lineRule="auto"/>
+      <w:ind w:left="720"/>
+      <w:contextualSpacing/>
+    </w:pPr>
+    <w:rPr>
+      <w:rFonts w:ascii="Times New Roman" w:eastAsia="Times New Roman" w:hAnsi="Times New Roman" w:cs="Times New Roman"/>
+      <w:sz w:val="24"/>
+      <w:szCs w:val="24"/>
+    </w:rPr>
+  </w:style>
+  <w:style w:type="paragraph" w:customStyle="1" w:styleId="OdstavecNice">
+    <w:name w:val="OdstavecNice"/>
+    <w:basedOn w:val="Normln"/>
+    <w:qFormat/>
+    <w:rsid w:val="006D3CCA"/>
+    <w:pPr>
+      <w:jc w:val="both"/>
+    </w:pPr>
+  </w:style>
+  <w:style w:type="character" w:styleId="Zstupntext">
+    <w:name w:val="Placeholder Text"/>
+    <w:basedOn w:val="Standardnpsmoodstavce"/>
+    <w:uiPriority w:val="99"/>
+    <w:semiHidden/>
+    <w:rsid w:val="00C17FED"/>
+    <w:rPr>
+      <w:color w:val="808080"/>
+    </w:rPr>
+  </w:style>
+  <w:style w:type="paragraph" w:styleId="Titulek">
+    <w:name w:val="caption"/>
+    <w:basedOn w:val="Normln"/>
+    <w:next w:val="Normln"/>
+    <w:uiPriority w:val="35"/>
+    <w:unhideWhenUsed/>
+    <w:qFormat/>
+    <w:rsid w:val="00C17FED"/>
+    <w:pPr>
+      <w:spacing w:line="240" w:lineRule="auto"/>
+    </w:pPr>
+    <w:rPr>
+      <w:b/>
+      <w:bCs/>
+      <w:color w:val="4F81BD" w:themeColor="accent1"/>
+      <w:sz w:val="18"/>
+      <w:szCs w:val="18"/>
+    </w:rPr>
+  </w:style>
+  <w:style w:type="character" w:customStyle="1" w:styleId="Nadpis3Char">
+    <w:name w:val="Nadpis 3 Char"/>
+    <w:basedOn w:val="Standardnpsmoodstavce"/>
+    <w:link w:val="Nadpis3"/>
+    <w:uiPriority w:val="9"/>
+    <w:rsid w:val="00E131FC"/>
+    <w:rPr>
+      <w:rFonts w:asciiTheme="majorHAnsi" w:eastAsiaTheme="majorEastAsia" w:hAnsiTheme="majorHAnsi" w:cstheme="majorBidi"/>
+      <w:b/>
+      <w:bCs/>
+      <w:color w:val="4F81BD" w:themeColor="accent1"/>
+    </w:rPr>
+  </w:style>
+  <w:style w:type="character" w:styleId="Zdraznnintenzivn">
+    <w:name w:val="Intense Emphasis"/>
+    <w:basedOn w:val="Standardnpsmoodstavce"/>
+    <w:uiPriority w:val="21"/>
+    <w:qFormat/>
+    <w:rsid w:val="001D07F1"/>
+    <w:rPr>
+      <w:b/>
+      <w:bCs/>
+      <w:i/>
+      <w:iCs/>
+      <w:color w:val="4F81BD" w:themeColor="accent1"/>
+    </w:rPr>
+  </w:style>
+  <w:style w:type="table" w:styleId="Mkatabulky">
+    <w:name w:val="Table Grid"/>
+    <w:basedOn w:val="Normlntabulka"/>
+    <w:uiPriority w:val="59"/>
+    <w:rsid w:val="001D07F1"/>
+    <w:pPr>
+      <w:spacing w:after="0" w:line="240" w:lineRule="auto"/>
+    </w:pPr>
+    <w:tblPr>
+      <w:tblInd w:w="0" w:type="dxa"/>
+      <w:tblBorders>
+        <w:top w:val="single" w:sz="4" w:space="0" w:color="000000" w:themeColor="text1"/>
+        <w:left w:val="single" w:sz="4" w:space="0" w:color="000000" w:themeColor="text1"/>
+        <w:bottom w:val="single" w:sz="4" w:space="0" w:color="000000" w:themeColor="text1"/>
+        <w:right w:val="single" w:sz="4" w:space="0" w:color="000000" w:themeColor="text1"/>
+        <w:insideH w:val="single" w:sz="4" w:space="0" w:color="000000" w:themeColor="text1"/>
+        <w:insideV w:val="single" w:sz="4" w:space="0" w:color="000000" w:themeColor="text1"/>
+      </w:tblBorders>
+      <w:tblCellMar>
+        <w:top w:w="0" w:type="dxa"/>
+        <w:left w:w="108" w:type="dxa"/>
+        <w:bottom w:w="0" w:type="dxa"/>
+        <w:right w:w="108" w:type="dxa"/>
+      </w:tblCellMar>
+    </w:tblPr>
+  </w:style>
+  <w:style w:type="paragraph" w:customStyle="1" w:styleId="MATLABCode">
+    <w:name w:val="MATLAB Code"/>
+    <w:basedOn w:val="Normln"/>
+    <w:link w:val="MATLABCodeChar"/>
+    <w:rsid w:val="001D07F1"/>
+    <w:pPr>
+      <w:pBdr>
+        <w:top w:val="single" w:sz="2" w:space="10" w:color="CCCCCC"/>
+        <w:left w:val="single" w:sz="2" w:space="10" w:color="CCCCCC"/>
+        <w:bottom w:val="single" w:sz="2" w:space="10" w:color="CCCCCC"/>
+        <w:right w:val="single" w:sz="2" w:space="10" w:color="CCCCCC"/>
+        <w:between w:val="single" w:sz="4" w:space="0" w:color="auto"/>
+      </w:pBdr>
+      <w:shd w:val="clear" w:color="auto" w:fill="F3F3F3"/>
+      <w:spacing w:after="0" w:line="360" w:lineRule="auto"/>
+    </w:pPr>
+    <w:rPr>
+      <w:rFonts w:ascii="Lucida Console" w:eastAsia="Calibri" w:hAnsi="Lucida Console" w:cs="Times New Roman"/>
+      <w:noProof/>
+      <w:sz w:val="16"/>
+      <w:lang w:eastAsia="en-US"/>
+    </w:rPr>
+  </w:style>
+  <w:style w:type="character" w:customStyle="1" w:styleId="MATLABCodeChar">
+    <w:name w:val="MATLAB Code Char"/>
+    <w:basedOn w:val="Standardnpsmoodstavce"/>
+    <w:link w:val="MATLABCode"/>
+    <w:rsid w:val="001D07F1"/>
+    <w:rPr>
+      <w:rFonts w:ascii="Lucida Console" w:eastAsia="Calibri" w:hAnsi="Lucida Console" w:cs="Times New Roman"/>
+      <w:noProof/>
+      <w:sz w:val="16"/>
+      <w:shd w:val="clear" w:color="auto" w:fill="F3F3F3"/>
+      <w:lang w:eastAsia="en-US"/>
+    </w:rPr>
+  </w:style>
+  <w:style w:type="paragraph" w:styleId="Zhlav">
+    <w:name w:val="header"/>
+    <w:basedOn w:val="Normln"/>
+    <w:link w:val="ZhlavChar"/>
+    <w:uiPriority w:val="99"/>
+    <w:semiHidden/>
+    <w:unhideWhenUsed/>
+    <w:rsid w:val="00E553C2"/>
+    <w:pPr>
+      <w:tabs>
+        <w:tab w:val="center" w:pos="4536"/>
+        <w:tab w:val="right" w:pos="9072"/>
+      </w:tabs>
+      <w:spacing w:after="0" w:line="240" w:lineRule="auto"/>
+    </w:pPr>
+  </w:style>
+  <w:style w:type="character" w:customStyle="1" w:styleId="ZhlavChar">
+    <w:name w:val="Záhlaví Char"/>
+    <w:basedOn w:val="Standardnpsmoodstavce"/>
+    <w:link w:val="Zhlav"/>
+    <w:uiPriority w:val="99"/>
+    <w:semiHidden/>
+    <w:rsid w:val="00E553C2"/>
+  </w:style>
+  <w:style w:type="paragraph" w:styleId="Zpat">
+    <w:name w:val="footer"/>
+    <w:basedOn w:val="Normln"/>
+    <w:link w:val="ZpatChar"/>
+    <w:uiPriority w:val="99"/>
+    <w:unhideWhenUsed/>
+    <w:rsid w:val="00E553C2"/>
+    <w:pPr>
+      <w:tabs>
+        <w:tab w:val="center" w:pos="4536"/>
+        <w:tab w:val="right" w:pos="9072"/>
+      </w:tabs>
+      <w:spacing w:after="0" w:line="240" w:lineRule="auto"/>
+    </w:pPr>
+  </w:style>
+  <w:style w:type="character" w:customStyle="1" w:styleId="ZpatChar">
+    <w:name w:val="Zápatí Char"/>
+    <w:basedOn w:val="Standardnpsmoodstavce"/>
+    <w:link w:val="Zpat"/>
+    <w:uiPriority w:val="99"/>
+    <w:rsid w:val="00E553C2"/>
+  </w:style>
+  <w:style w:type="character" w:styleId="Odkaznakoment">
+    <w:name w:val="annotation reference"/>
+    <w:basedOn w:val="Standardnpsmoodstavce"/>
+    <w:uiPriority w:val="99"/>
+    <w:semiHidden/>
+    <w:unhideWhenUsed/>
+    <w:rsid w:val="00CF267A"/>
+    <w:rPr>
+      <w:sz w:val="16"/>
+      <w:szCs w:val="16"/>
+    </w:rPr>
+  </w:style>
+  <w:style w:type="paragraph" w:styleId="Textkomente">
+    <w:name w:val="annotation text"/>
+    <w:basedOn w:val="Normln"/>
+    <w:link w:val="TextkomenteChar"/>
+    <w:uiPriority w:val="99"/>
+    <w:semiHidden/>
+    <w:unhideWhenUsed/>
+    <w:rsid w:val="00CF267A"/>
+    <w:pPr>
+      <w:spacing w:line="240" w:lineRule="auto"/>
+    </w:pPr>
+    <w:rPr>
+      <w:sz w:val="20"/>
+      <w:szCs w:val="20"/>
+    </w:rPr>
+  </w:style>
+  <w:style w:type="character" w:customStyle="1" w:styleId="TextkomenteChar">
+    <w:name w:val="Text komentáře Char"/>
+    <w:basedOn w:val="Standardnpsmoodstavce"/>
+    <w:link w:val="Textkomente"/>
+    <w:uiPriority w:val="99"/>
+    <w:semiHidden/>
+    <w:rsid w:val="00CF267A"/>
+    <w:rPr>
+      <w:sz w:val="20"/>
+      <w:szCs w:val="20"/>
+    </w:rPr>
+  </w:style>
+  <w:style w:type="paragraph" w:styleId="Pedmtkomente">
+    <w:name w:val="annotation subject"/>
+    <w:basedOn w:val="Textkomente"/>
+    <w:next w:val="Textkomente"/>
+    <w:link w:val="PedmtkomenteChar"/>
+    <w:uiPriority w:val="99"/>
+    <w:semiHidden/>
+    <w:unhideWhenUsed/>
+    <w:rsid w:val="00CF267A"/>
+    <w:rPr>
+      <w:b/>
+      <w:bCs/>
+    </w:rPr>
+  </w:style>
+  <w:style w:type="character" w:customStyle="1" w:styleId="PedmtkomenteChar">
+    <w:name w:val="Předmět komentáře Char"/>
+    <w:basedOn w:val="TextkomenteChar"/>
+    <w:link w:val="Pedmtkomente"/>
+    <w:uiPriority w:val="99"/>
+    <w:semiHidden/>
+    <w:rsid w:val="00CF267A"/>
+    <w:rPr>
+      <w:b/>
+      <w:bCs/>
+      <w:sz w:val="20"/>
+      <w:szCs w:val="20"/>
+    </w:rPr>
+  </w:style>
 </w:styles>
 </file>
 
@@ -8088,7 +10675,7 @@
 </file>
 
 <file path=customXml/itemProps2.xml><?xml version="1.0" encoding="utf-8"?>
-<ds:datastoreItem xmlns:ds="http://schemas.openxmlformats.org/officeDocument/2006/customXml" ds:itemID="{436DD099-E123-4841-9FCD-9D1CBD37C1AE}">
+<ds:datastoreItem xmlns:ds="http://schemas.openxmlformats.org/officeDocument/2006/customXml" ds:itemID="{FF2FB4EC-44B5-4A80-8C38-1D419DDEE2BA}">
   <ds:schemaRefs>
     <ds:schemaRef ds:uri="http://schemas.openxmlformats.org/officeDocument/2006/bibliography"/>
   </ds:schemaRefs>

</xml_diff>